<commit_message>
Updated Cheat Sheet a bit
</commit_message>
<xml_diff>
--- a/Bootcamp Cheat Sheet.docx
+++ b/Bootcamp Cheat Sheet.docx
@@ -671,48 +671,1389 @@
     <w:p>
       <w:pPr>
         <w:rPr>
-          <w:rFonts w:ascii="Menlo Regular" w:hAnsi="Menlo Regular" w:cs="Menlo Regular"/>
-          <w:color w:val="0000FF"/>
-        </w:rPr>
-      </w:pPr>
-    </w:p>
-    <w:p>
-      <w:pPr>
-        <w:rPr>
-          <w:rFonts w:ascii="Menlo Regular" w:hAnsi="Menlo Regular" w:cs="Menlo Regular"/>
-          <w:color w:val="0000FF"/>
+          <w:rFonts w:asciiTheme="majorHAnsi" w:hAnsiTheme="majorHAnsi"/>
+        </w:rPr>
+      </w:pPr>
+    </w:p>
+    <w:p>
+      <w:pPr>
+        <w:rPr>
+          <w:rFonts w:ascii="Menlo Regular" w:hAnsi="Menlo Regular" w:cs="Menlo Regular"/>
+          <w:color w:val="008000"/>
+          <w:sz w:val="22"/>
+          <w:szCs w:val="22"/>
+        </w:rPr>
+      </w:pPr>
+      <w:r>
+        <w:rPr>
+          <w:rFonts w:ascii="Menlo Regular" w:hAnsi="Menlo Regular" w:cs="Menlo Regular"/>
+          <w:color w:val="008000"/>
+          <w:sz w:val="22"/>
+          <w:szCs w:val="22"/>
+        </w:rPr>
+        <w:t xml:space="preserve">// Comments are </w:t>
+      </w:r>
+      <w:r>
+        <w:rPr>
+          <w:rFonts w:ascii="Menlo Regular" w:hAnsi="Menlo Regular" w:cs="Menlo Regular"/>
+          <w:color w:val="008000"/>
+          <w:sz w:val="22"/>
+          <w:szCs w:val="22"/>
+        </w:rPr>
+        <w:t>typical double slashes or</w:t>
+      </w:r>
+    </w:p>
+    <w:p>
+      <w:pPr>
+        <w:rPr>
+          <w:rFonts w:asciiTheme="majorHAnsi" w:hAnsiTheme="majorHAnsi"/>
+        </w:rPr>
+      </w:pPr>
+      <w:r>
+        <w:rPr>
+          <w:rFonts w:ascii="Menlo Regular" w:hAnsi="Menlo Regular" w:cs="Menlo Regular"/>
+          <w:color w:val="008000"/>
+          <w:sz w:val="22"/>
+          <w:szCs w:val="22"/>
+        </w:rPr>
+        <w:t>/* Some comment here */</w:t>
+      </w:r>
+    </w:p>
+    <w:p>
+      <w:pPr>
+        <w:widowControl w:val="0"/>
+        <w:tabs>
+          <w:tab w:val="left" w:pos="529"/>
+        </w:tabs>
+        <w:autoSpaceDE w:val="0"/>
+        <w:autoSpaceDN w:val="0"/>
+        <w:adjustRightInd w:val="0"/>
+        <w:rPr>
+          <w:rFonts w:ascii="Menlo Regular" w:hAnsi="Menlo Regular" w:cs="Menlo Regular"/>
+          <w:color w:val="0000FF"/>
+          <w:sz w:val="22"/>
+          <w:szCs w:val="22"/>
+        </w:rPr>
+      </w:pPr>
+    </w:p>
+    <w:p>
+      <w:pPr>
+        <w:widowControl w:val="0"/>
+        <w:tabs>
+          <w:tab w:val="left" w:pos="529"/>
+        </w:tabs>
+        <w:autoSpaceDE w:val="0"/>
+        <w:autoSpaceDN w:val="0"/>
+        <w:adjustRightInd w:val="0"/>
+        <w:rPr>
+          <w:rFonts w:ascii="Menlo Regular" w:hAnsi="Menlo Regular" w:cs="Menlo Regular"/>
+          <w:color w:val="000000"/>
+          <w:sz w:val="22"/>
+          <w:szCs w:val="22"/>
+        </w:rPr>
+      </w:pPr>
+      <w:proofErr w:type="spellStart"/>
+      <w:proofErr w:type="gramStart"/>
+      <w:r>
+        <w:rPr>
+          <w:rFonts w:ascii="Menlo Regular" w:hAnsi="Menlo Regular" w:cs="Menlo Regular"/>
+          <w:color w:val="0000FF"/>
+          <w:sz w:val="22"/>
+          <w:szCs w:val="22"/>
+        </w:rPr>
+        <w:t>enum</w:t>
+      </w:r>
+      <w:proofErr w:type="spellEnd"/>
+      <w:proofErr w:type="gramEnd"/>
+      <w:r>
+        <w:rPr>
+          <w:rFonts w:ascii="Menlo Regular" w:hAnsi="Menlo Regular" w:cs="Menlo Regular"/>
+          <w:color w:val="000000"/>
+          <w:sz w:val="22"/>
+          <w:szCs w:val="22"/>
+        </w:rPr>
+        <w:t xml:space="preserve"> </w:t>
+      </w:r>
+      <w:proofErr w:type="spellStart"/>
+      <w:r>
+        <w:rPr>
+          <w:rFonts w:ascii="Menlo Regular" w:hAnsi="Menlo Regular" w:cs="Menlo Regular"/>
+          <w:color w:val="000000"/>
+          <w:sz w:val="22"/>
+          <w:szCs w:val="22"/>
+        </w:rPr>
+        <w:t>MyFirstEnum</w:t>
+      </w:r>
+      <w:proofErr w:type="spellEnd"/>
+      <w:r>
+        <w:rPr>
+          <w:rFonts w:ascii="Menlo Regular" w:hAnsi="Menlo Regular" w:cs="Menlo Regular"/>
+          <w:color w:val="000000"/>
+          <w:sz w:val="22"/>
+          <w:szCs w:val="22"/>
+        </w:rPr>
+        <w:t xml:space="preserve"> {</w:t>
+      </w:r>
+    </w:p>
+    <w:p>
+      <w:pPr>
+        <w:widowControl w:val="0"/>
+        <w:tabs>
+          <w:tab w:val="left" w:pos="529"/>
+        </w:tabs>
+        <w:autoSpaceDE w:val="0"/>
+        <w:autoSpaceDN w:val="0"/>
+        <w:adjustRightInd w:val="0"/>
+        <w:rPr>
+          <w:rFonts w:ascii="Menlo Regular" w:hAnsi="Menlo Regular" w:cs="Menlo Regular"/>
+          <w:color w:val="000000"/>
+          <w:sz w:val="22"/>
+          <w:szCs w:val="22"/>
+        </w:rPr>
+      </w:pPr>
+      <w:r>
+        <w:rPr>
+          <w:rFonts w:ascii="Menlo Regular" w:hAnsi="Menlo Regular" w:cs="Menlo Regular"/>
+          <w:color w:val="000000"/>
+          <w:sz w:val="22"/>
+          <w:szCs w:val="22"/>
+        </w:rPr>
+        <w:t xml:space="preserve">    </w:t>
+      </w:r>
+      <w:proofErr w:type="gramStart"/>
+      <w:r>
+        <w:rPr>
+          <w:rFonts w:ascii="Menlo Regular" w:hAnsi="Menlo Regular" w:cs="Menlo Regular"/>
+          <w:color w:val="0000FF"/>
+          <w:sz w:val="22"/>
+          <w:szCs w:val="22"/>
+        </w:rPr>
+        <w:t>case</w:t>
+      </w:r>
+      <w:proofErr w:type="gramEnd"/>
+      <w:r>
+        <w:rPr>
+          <w:rFonts w:ascii="Menlo Regular" w:hAnsi="Menlo Regular" w:cs="Menlo Regular"/>
+          <w:color w:val="000000"/>
+          <w:sz w:val="22"/>
+          <w:szCs w:val="22"/>
+        </w:rPr>
+        <w:t xml:space="preserve"> EnumValue1</w:t>
+      </w:r>
+    </w:p>
+    <w:p>
+      <w:pPr>
+        <w:widowControl w:val="0"/>
+        <w:tabs>
+          <w:tab w:val="left" w:pos="529"/>
+        </w:tabs>
+        <w:autoSpaceDE w:val="0"/>
+        <w:autoSpaceDN w:val="0"/>
+        <w:adjustRightInd w:val="0"/>
+        <w:rPr>
+          <w:rFonts w:ascii="Menlo Regular" w:hAnsi="Menlo Regular" w:cs="Menlo Regular"/>
+          <w:color w:val="000000"/>
+          <w:sz w:val="22"/>
+          <w:szCs w:val="22"/>
+        </w:rPr>
+      </w:pPr>
+      <w:r>
+        <w:rPr>
+          <w:rFonts w:ascii="Menlo Regular" w:hAnsi="Menlo Regular" w:cs="Menlo Regular"/>
+          <w:color w:val="000000"/>
+          <w:sz w:val="22"/>
+          <w:szCs w:val="22"/>
+        </w:rPr>
+        <w:t xml:space="preserve">    </w:t>
+      </w:r>
+      <w:proofErr w:type="gramStart"/>
+      <w:r>
+        <w:rPr>
+          <w:rFonts w:ascii="Menlo Regular" w:hAnsi="Menlo Regular" w:cs="Menlo Regular"/>
+          <w:color w:val="0000FF"/>
+          <w:sz w:val="22"/>
+          <w:szCs w:val="22"/>
+        </w:rPr>
+        <w:t>case</w:t>
+      </w:r>
+      <w:proofErr w:type="gramEnd"/>
+      <w:r>
+        <w:rPr>
+          <w:rFonts w:ascii="Menlo Regular" w:hAnsi="Menlo Regular" w:cs="Menlo Regular"/>
+          <w:color w:val="000000"/>
+          <w:sz w:val="22"/>
+          <w:szCs w:val="22"/>
+        </w:rPr>
+        <w:t xml:space="preserve"> EnumValue2</w:t>
+      </w:r>
+    </w:p>
+    <w:p>
+      <w:pPr>
+        <w:widowControl w:val="0"/>
+        <w:tabs>
+          <w:tab w:val="left" w:pos="529"/>
+        </w:tabs>
+        <w:autoSpaceDE w:val="0"/>
+        <w:autoSpaceDN w:val="0"/>
+        <w:adjustRightInd w:val="0"/>
+        <w:rPr>
+          <w:rFonts w:ascii="Menlo Regular" w:hAnsi="Menlo Regular" w:cs="Menlo Regular"/>
+          <w:color w:val="000000"/>
+          <w:sz w:val="22"/>
+          <w:szCs w:val="22"/>
+        </w:rPr>
+      </w:pPr>
+      <w:r>
+        <w:rPr>
+          <w:rFonts w:ascii="Menlo Regular" w:hAnsi="Menlo Regular" w:cs="Menlo Regular"/>
+          <w:color w:val="000000"/>
+          <w:sz w:val="22"/>
+          <w:szCs w:val="22"/>
+        </w:rPr>
+        <w:t xml:space="preserve">    </w:t>
+      </w:r>
+      <w:proofErr w:type="gramStart"/>
+      <w:r>
+        <w:rPr>
+          <w:rFonts w:ascii="Menlo Regular" w:hAnsi="Menlo Regular" w:cs="Menlo Regular"/>
+          <w:color w:val="0000FF"/>
+          <w:sz w:val="22"/>
+          <w:szCs w:val="22"/>
+        </w:rPr>
+        <w:t>case</w:t>
+      </w:r>
+      <w:proofErr w:type="gramEnd"/>
+      <w:r>
+        <w:rPr>
+          <w:rFonts w:ascii="Menlo Regular" w:hAnsi="Menlo Regular" w:cs="Menlo Regular"/>
+          <w:color w:val="000000"/>
+          <w:sz w:val="22"/>
+          <w:szCs w:val="22"/>
+        </w:rPr>
+        <w:t xml:space="preserve"> EnumValue3</w:t>
+      </w:r>
+    </w:p>
+    <w:p>
+      <w:pPr>
+        <w:widowControl w:val="0"/>
+        <w:tabs>
+          <w:tab w:val="left" w:pos="529"/>
+        </w:tabs>
+        <w:autoSpaceDE w:val="0"/>
+        <w:autoSpaceDN w:val="0"/>
+        <w:adjustRightInd w:val="0"/>
+        <w:rPr>
+          <w:rFonts w:ascii="Menlo Regular" w:hAnsi="Menlo Regular" w:cs="Menlo Regular"/>
+          <w:color w:val="000000"/>
+          <w:sz w:val="22"/>
+          <w:szCs w:val="22"/>
+        </w:rPr>
+      </w:pPr>
+      <w:r>
+        <w:rPr>
+          <w:rFonts w:ascii="Menlo Regular" w:hAnsi="Menlo Regular" w:cs="Menlo Regular"/>
+          <w:color w:val="000000"/>
+          <w:sz w:val="22"/>
+          <w:szCs w:val="22"/>
+        </w:rPr>
+        <w:t>}</w:t>
+      </w:r>
+    </w:p>
+    <w:p>
+      <w:pPr>
+        <w:widowControl w:val="0"/>
+        <w:tabs>
+          <w:tab w:val="left" w:pos="529"/>
+        </w:tabs>
+        <w:autoSpaceDE w:val="0"/>
+        <w:autoSpaceDN w:val="0"/>
+        <w:adjustRightInd w:val="0"/>
+        <w:rPr>
+          <w:rFonts w:ascii="Menlo Regular" w:hAnsi="Menlo Regular" w:cs="Menlo Regular"/>
+          <w:color w:val="000000"/>
+          <w:sz w:val="22"/>
+          <w:szCs w:val="22"/>
+        </w:rPr>
+      </w:pPr>
+    </w:p>
+    <w:p>
+      <w:pPr>
+        <w:widowControl w:val="0"/>
+        <w:tabs>
+          <w:tab w:val="left" w:pos="529"/>
+        </w:tabs>
+        <w:autoSpaceDE w:val="0"/>
+        <w:autoSpaceDN w:val="0"/>
+        <w:adjustRightInd w:val="0"/>
+        <w:rPr>
+          <w:rFonts w:ascii="Menlo Regular" w:hAnsi="Menlo Regular" w:cs="Menlo Regular"/>
+          <w:color w:val="0000FF"/>
+          <w:sz w:val="22"/>
+          <w:szCs w:val="22"/>
+        </w:rPr>
+      </w:pPr>
+      <w:proofErr w:type="gramStart"/>
+      <w:r>
+        <w:rPr>
+          <w:rFonts w:ascii="Menlo Regular" w:hAnsi="Menlo Regular" w:cs="Menlo Regular"/>
+          <w:color w:val="0000FF"/>
+          <w:sz w:val="22"/>
+          <w:szCs w:val="22"/>
+        </w:rPr>
+        <w:t>let</w:t>
+      </w:r>
+      <w:proofErr w:type="gramEnd"/>
+      <w:r>
+        <w:rPr>
+          <w:rFonts w:ascii="Menlo Regular" w:hAnsi="Menlo Regular" w:cs="Menlo Regular"/>
+          <w:color w:val="000000"/>
+          <w:sz w:val="22"/>
+          <w:szCs w:val="22"/>
+        </w:rPr>
+        <w:t xml:space="preserve"> </w:t>
+      </w:r>
+      <w:proofErr w:type="spellStart"/>
+      <w:r>
+        <w:rPr>
+          <w:rFonts w:ascii="Menlo Regular" w:hAnsi="Menlo Regular" w:cs="Menlo Regular"/>
+          <w:color w:val="000000"/>
+          <w:sz w:val="22"/>
+          <w:szCs w:val="22"/>
+        </w:rPr>
+        <w:t>instanceOfAnEnum</w:t>
+      </w:r>
+      <w:proofErr w:type="spellEnd"/>
+      <w:r>
+        <w:rPr>
+          <w:rFonts w:ascii="Menlo Regular" w:hAnsi="Menlo Regular" w:cs="Menlo Regular"/>
+          <w:color w:val="000000"/>
+          <w:sz w:val="22"/>
+          <w:szCs w:val="22"/>
+        </w:rPr>
+        <w:t xml:space="preserve"> : </w:t>
+      </w:r>
+      <w:proofErr w:type="spellStart"/>
+      <w:r>
+        <w:rPr>
+          <w:rFonts w:ascii="Menlo Regular" w:hAnsi="Menlo Regular" w:cs="Menlo Regular"/>
+          <w:color w:val="2B839F"/>
+          <w:sz w:val="22"/>
+          <w:szCs w:val="22"/>
+        </w:rPr>
+        <w:t>MyFirstEnum</w:t>
+      </w:r>
+      <w:proofErr w:type="spellEnd"/>
+      <w:r>
+        <w:rPr>
+          <w:rFonts w:ascii="Menlo Regular" w:hAnsi="Menlo Regular" w:cs="Menlo Regular"/>
+          <w:color w:val="000000"/>
+          <w:sz w:val="22"/>
+          <w:szCs w:val="22"/>
+        </w:rPr>
+        <w:t xml:space="preserve"> = </w:t>
+      </w:r>
+      <w:r>
+        <w:rPr>
+          <w:rFonts w:ascii="Menlo Regular" w:hAnsi="Menlo Regular" w:cs="Menlo Regular"/>
+          <w:color w:val="2B839F"/>
+          <w:sz w:val="22"/>
+          <w:szCs w:val="22"/>
+        </w:rPr>
+        <w:t>MyFirstEnum</w:t>
+      </w:r>
+      <w:r>
+        <w:rPr>
+          <w:rFonts w:ascii="Menlo Regular" w:hAnsi="Menlo Regular" w:cs="Menlo Regular"/>
+          <w:color w:val="000000"/>
+          <w:sz w:val="22"/>
+          <w:szCs w:val="22"/>
+        </w:rPr>
+        <w:t>.</w:t>
+      </w:r>
+      <w:r>
+        <w:rPr>
+          <w:rFonts w:ascii="Menlo Regular" w:hAnsi="Menlo Regular" w:cs="Menlo Regular"/>
+          <w:color w:val="2B839F"/>
+          <w:sz w:val="22"/>
+          <w:szCs w:val="22"/>
+        </w:rPr>
+        <w:t>EnumValue1</w:t>
+      </w:r>
+    </w:p>
+    <w:p>
+      <w:pPr>
+        <w:widowControl w:val="0"/>
+        <w:tabs>
+          <w:tab w:val="left" w:pos="529"/>
+        </w:tabs>
+        <w:autoSpaceDE w:val="0"/>
+        <w:autoSpaceDN w:val="0"/>
+        <w:adjustRightInd w:val="0"/>
+        <w:rPr>
+          <w:rFonts w:ascii="Menlo Regular" w:hAnsi="Menlo Regular" w:cs="Menlo Regular"/>
+          <w:color w:val="0000FF"/>
+          <w:sz w:val="22"/>
+          <w:szCs w:val="22"/>
+        </w:rPr>
+      </w:pPr>
+    </w:p>
+    <w:p>
+      <w:pPr>
+        <w:widowControl w:val="0"/>
+        <w:tabs>
+          <w:tab w:val="left" w:pos="529"/>
+        </w:tabs>
+        <w:autoSpaceDE w:val="0"/>
+        <w:autoSpaceDN w:val="0"/>
+        <w:adjustRightInd w:val="0"/>
+        <w:rPr>
+          <w:rFonts w:ascii="Menlo Regular" w:hAnsi="Menlo Regular" w:cs="Menlo Regular"/>
+          <w:color w:val="0000FF"/>
+          <w:sz w:val="22"/>
+          <w:szCs w:val="22"/>
+        </w:rPr>
+      </w:pPr>
+    </w:p>
+    <w:p>
+      <w:pPr>
+        <w:widowControl w:val="0"/>
+        <w:tabs>
+          <w:tab w:val="left" w:pos="529"/>
+        </w:tabs>
+        <w:autoSpaceDE w:val="0"/>
+        <w:autoSpaceDN w:val="0"/>
+        <w:adjustRightInd w:val="0"/>
+        <w:rPr>
+          <w:rFonts w:ascii="Menlo Regular" w:hAnsi="Menlo Regular" w:cs="Menlo Regular"/>
+          <w:color w:val="000000"/>
+          <w:sz w:val="22"/>
+          <w:szCs w:val="22"/>
+        </w:rPr>
+      </w:pPr>
+      <w:proofErr w:type="gramStart"/>
+      <w:r>
+        <w:rPr>
+          <w:rFonts w:ascii="Menlo Regular" w:hAnsi="Menlo Regular" w:cs="Menlo Regular"/>
+          <w:color w:val="0000FF"/>
+          <w:sz w:val="22"/>
+          <w:szCs w:val="22"/>
+        </w:rPr>
+        <w:t>let</w:t>
+      </w:r>
+      <w:proofErr w:type="gramEnd"/>
+      <w:r>
+        <w:rPr>
+          <w:rFonts w:ascii="Menlo Regular" w:hAnsi="Menlo Regular" w:cs="Menlo Regular"/>
+          <w:color w:val="000000"/>
+          <w:sz w:val="22"/>
+          <w:szCs w:val="22"/>
+        </w:rPr>
+        <w:t xml:space="preserve"> </w:t>
+      </w:r>
+      <w:proofErr w:type="spellStart"/>
+      <w:r>
+        <w:rPr>
+          <w:rFonts w:ascii="Menlo Regular" w:hAnsi="Menlo Regular" w:cs="Menlo Regular"/>
+          <w:color w:val="000000"/>
+          <w:sz w:val="22"/>
+          <w:szCs w:val="22"/>
+        </w:rPr>
+        <w:t>someNumber</w:t>
+      </w:r>
+      <w:proofErr w:type="spellEnd"/>
+      <w:r>
+        <w:rPr>
+          <w:rFonts w:ascii="Menlo Regular" w:hAnsi="Menlo Regular" w:cs="Menlo Regular"/>
+          <w:color w:val="000000"/>
+          <w:sz w:val="22"/>
+          <w:szCs w:val="22"/>
+        </w:rPr>
+        <w:t xml:space="preserve"> : </w:t>
+      </w:r>
+      <w:proofErr w:type="spellStart"/>
+      <w:r>
+        <w:rPr>
+          <w:rFonts w:ascii="Menlo Regular" w:hAnsi="Menlo Regular" w:cs="Menlo Regular"/>
+          <w:color w:val="2B839F"/>
+          <w:sz w:val="22"/>
+          <w:szCs w:val="22"/>
+        </w:rPr>
+        <w:t>Int</w:t>
+      </w:r>
+      <w:proofErr w:type="spellEnd"/>
+      <w:r>
+        <w:rPr>
+          <w:rFonts w:ascii="Menlo Regular" w:hAnsi="Menlo Regular" w:cs="Menlo Regular"/>
+          <w:color w:val="000000"/>
+          <w:sz w:val="22"/>
+          <w:szCs w:val="22"/>
+        </w:rPr>
+        <w:t xml:space="preserve"> = 10</w:t>
+      </w:r>
+    </w:p>
+    <w:p>
+      <w:pPr>
+        <w:widowControl w:val="0"/>
+        <w:tabs>
+          <w:tab w:val="left" w:pos="529"/>
+        </w:tabs>
+        <w:autoSpaceDE w:val="0"/>
+        <w:autoSpaceDN w:val="0"/>
+        <w:adjustRightInd w:val="0"/>
+        <w:rPr>
+          <w:rFonts w:ascii="Menlo Regular" w:hAnsi="Menlo Regular" w:cs="Menlo Regular"/>
+          <w:color w:val="000000"/>
+          <w:sz w:val="22"/>
+          <w:szCs w:val="22"/>
+        </w:rPr>
+      </w:pPr>
+    </w:p>
+    <w:p>
+      <w:pPr>
+        <w:widowControl w:val="0"/>
+        <w:tabs>
+          <w:tab w:val="left" w:pos="529"/>
+        </w:tabs>
+        <w:autoSpaceDE w:val="0"/>
+        <w:autoSpaceDN w:val="0"/>
+        <w:adjustRightInd w:val="0"/>
+        <w:rPr>
+          <w:rFonts w:ascii="Menlo Regular" w:hAnsi="Menlo Regular" w:cs="Menlo Regular"/>
+          <w:color w:val="000000"/>
+          <w:sz w:val="22"/>
+          <w:szCs w:val="22"/>
+        </w:rPr>
+      </w:pPr>
+      <w:proofErr w:type="gramStart"/>
+      <w:r>
+        <w:rPr>
+          <w:rFonts w:ascii="Menlo Regular" w:hAnsi="Menlo Regular" w:cs="Menlo Regular"/>
+          <w:color w:val="0000FF"/>
+          <w:sz w:val="22"/>
+          <w:szCs w:val="22"/>
+        </w:rPr>
+        <w:t>switch</w:t>
+      </w:r>
+      <w:proofErr w:type="gramEnd"/>
+      <w:r>
+        <w:rPr>
+          <w:rFonts w:ascii="Menlo Regular" w:hAnsi="Menlo Regular" w:cs="Menlo Regular"/>
+          <w:color w:val="000000"/>
+          <w:sz w:val="22"/>
+          <w:szCs w:val="22"/>
+        </w:rPr>
+        <w:t xml:space="preserve"> </w:t>
+      </w:r>
+      <w:proofErr w:type="spellStart"/>
+      <w:r>
+        <w:rPr>
+          <w:rFonts w:ascii="Menlo Regular" w:hAnsi="Menlo Regular" w:cs="Menlo Regular"/>
+          <w:color w:val="2B839F"/>
+          <w:sz w:val="22"/>
+          <w:szCs w:val="22"/>
+        </w:rPr>
+        <w:t>someNumber</w:t>
+      </w:r>
+      <w:proofErr w:type="spellEnd"/>
+      <w:r>
+        <w:rPr>
+          <w:rFonts w:ascii="Menlo Regular" w:hAnsi="Menlo Regular" w:cs="Menlo Regular"/>
+          <w:color w:val="000000"/>
+          <w:sz w:val="22"/>
+          <w:szCs w:val="22"/>
+        </w:rPr>
+        <w:t xml:space="preserve"> {</w:t>
+      </w:r>
+    </w:p>
+    <w:p>
+      <w:pPr>
+        <w:widowControl w:val="0"/>
+        <w:tabs>
+          <w:tab w:val="left" w:pos="529"/>
+        </w:tabs>
+        <w:autoSpaceDE w:val="0"/>
+        <w:autoSpaceDN w:val="0"/>
+        <w:adjustRightInd w:val="0"/>
+        <w:rPr>
+          <w:rFonts w:ascii="Menlo Regular" w:hAnsi="Menlo Regular" w:cs="Menlo Regular"/>
+          <w:color w:val="000000"/>
+          <w:sz w:val="22"/>
+          <w:szCs w:val="22"/>
+        </w:rPr>
+      </w:pPr>
+      <w:r>
+        <w:rPr>
+          <w:rFonts w:ascii="Menlo Regular" w:hAnsi="Menlo Regular" w:cs="Menlo Regular"/>
+          <w:color w:val="0000FF"/>
+          <w:sz w:val="22"/>
+          <w:szCs w:val="22"/>
+        </w:rPr>
+        <w:tab/>
+      </w:r>
+      <w:proofErr w:type="gramStart"/>
+      <w:r>
+        <w:rPr>
+          <w:rFonts w:ascii="Menlo Regular" w:hAnsi="Menlo Regular" w:cs="Menlo Regular"/>
+          <w:color w:val="0000FF"/>
+          <w:sz w:val="22"/>
+          <w:szCs w:val="22"/>
+        </w:rPr>
+        <w:t>case</w:t>
+      </w:r>
+      <w:proofErr w:type="gramEnd"/>
+      <w:r>
+        <w:rPr>
+          <w:rFonts w:ascii="Menlo Regular" w:hAnsi="Menlo Regular" w:cs="Menlo Regular"/>
+          <w:color w:val="000000"/>
+          <w:sz w:val="22"/>
+          <w:szCs w:val="22"/>
+        </w:rPr>
+        <w:t xml:space="preserve"> 10:</w:t>
+      </w:r>
+    </w:p>
+    <w:p>
+      <w:pPr>
+        <w:widowControl w:val="0"/>
+        <w:tabs>
+          <w:tab w:val="left" w:pos="529"/>
+        </w:tabs>
+        <w:autoSpaceDE w:val="0"/>
+        <w:autoSpaceDN w:val="0"/>
+        <w:adjustRightInd w:val="0"/>
+        <w:rPr>
+          <w:rFonts w:ascii="Menlo Regular" w:hAnsi="Menlo Regular" w:cs="Menlo Regular"/>
+          <w:color w:val="000000"/>
+          <w:sz w:val="22"/>
+          <w:szCs w:val="22"/>
+        </w:rPr>
+      </w:pPr>
+      <w:r>
+        <w:rPr>
+          <w:rFonts w:ascii="Menlo Regular" w:hAnsi="Menlo Regular" w:cs="Menlo Regular"/>
+          <w:color w:val="000000"/>
+          <w:sz w:val="22"/>
+          <w:szCs w:val="22"/>
+        </w:rPr>
+        <w:t xml:space="preserve">    </w:t>
+      </w:r>
+      <w:r>
+        <w:rPr>
+          <w:rFonts w:ascii="Menlo Regular" w:hAnsi="Menlo Regular" w:cs="Menlo Regular"/>
+          <w:color w:val="000000"/>
+          <w:sz w:val="22"/>
+          <w:szCs w:val="22"/>
+        </w:rPr>
+        <w:tab/>
+      </w:r>
+      <w:proofErr w:type="spellStart"/>
+      <w:proofErr w:type="gramStart"/>
+      <w:r>
+        <w:rPr>
+          <w:rFonts w:ascii="Menlo Regular" w:hAnsi="Menlo Regular" w:cs="Menlo Regular"/>
+          <w:color w:val="0000FF"/>
+          <w:sz w:val="22"/>
+          <w:szCs w:val="22"/>
+        </w:rPr>
+        <w:t>fallthrough</w:t>
+      </w:r>
+      <w:proofErr w:type="spellEnd"/>
+      <w:proofErr w:type="gramEnd"/>
+    </w:p>
+    <w:p>
+      <w:pPr>
+        <w:widowControl w:val="0"/>
+        <w:tabs>
+          <w:tab w:val="left" w:pos="529"/>
+        </w:tabs>
+        <w:autoSpaceDE w:val="0"/>
+        <w:autoSpaceDN w:val="0"/>
+        <w:adjustRightInd w:val="0"/>
+        <w:rPr>
+          <w:rFonts w:ascii="Menlo Regular" w:hAnsi="Menlo Regular" w:cs="Menlo Regular"/>
+          <w:color w:val="000000"/>
+          <w:sz w:val="22"/>
+          <w:szCs w:val="22"/>
+        </w:rPr>
+      </w:pPr>
+      <w:r>
+        <w:rPr>
+          <w:rFonts w:ascii="Menlo Regular" w:hAnsi="Menlo Regular" w:cs="Menlo Regular"/>
+          <w:color w:val="0000FF"/>
+          <w:sz w:val="22"/>
+          <w:szCs w:val="22"/>
+        </w:rPr>
+        <w:tab/>
+      </w:r>
+      <w:proofErr w:type="gramStart"/>
+      <w:r>
+        <w:rPr>
+          <w:rFonts w:ascii="Menlo Regular" w:hAnsi="Menlo Regular" w:cs="Menlo Regular"/>
+          <w:color w:val="0000FF"/>
+          <w:sz w:val="22"/>
+          <w:szCs w:val="22"/>
+        </w:rPr>
+        <w:t>case</w:t>
+      </w:r>
+      <w:proofErr w:type="gramEnd"/>
+      <w:r>
+        <w:rPr>
+          <w:rFonts w:ascii="Menlo Regular" w:hAnsi="Menlo Regular" w:cs="Menlo Regular"/>
+          <w:color w:val="000000"/>
+          <w:sz w:val="22"/>
+          <w:szCs w:val="22"/>
+        </w:rPr>
+        <w:t xml:space="preserve"> 20:</w:t>
+      </w:r>
+    </w:p>
+    <w:p>
+      <w:pPr>
+        <w:widowControl w:val="0"/>
+        <w:tabs>
+          <w:tab w:val="left" w:pos="529"/>
+        </w:tabs>
+        <w:autoSpaceDE w:val="0"/>
+        <w:autoSpaceDN w:val="0"/>
+        <w:adjustRightInd w:val="0"/>
+        <w:rPr>
+          <w:rFonts w:ascii="Menlo Regular" w:hAnsi="Menlo Regular" w:cs="Menlo Regular"/>
+          <w:color w:val="000000"/>
+          <w:sz w:val="22"/>
+          <w:szCs w:val="22"/>
+        </w:rPr>
+      </w:pPr>
+      <w:r>
+        <w:rPr>
+          <w:rFonts w:ascii="Menlo Regular" w:hAnsi="Menlo Regular" w:cs="Menlo Regular"/>
+          <w:color w:val="000000"/>
+          <w:sz w:val="22"/>
+          <w:szCs w:val="22"/>
+        </w:rPr>
+        <w:t xml:space="preserve">    </w:t>
+      </w:r>
+      <w:r>
+        <w:rPr>
+          <w:rFonts w:ascii="Menlo Regular" w:hAnsi="Menlo Regular" w:cs="Menlo Regular"/>
+          <w:color w:val="000000"/>
+          <w:sz w:val="22"/>
+          <w:szCs w:val="22"/>
+        </w:rPr>
+        <w:tab/>
+      </w:r>
+      <w:proofErr w:type="gramStart"/>
+      <w:r>
+        <w:rPr>
+          <w:rFonts w:ascii="Menlo Regular" w:hAnsi="Menlo Regular" w:cs="Menlo Regular"/>
+          <w:color w:val="2B839F"/>
+          <w:sz w:val="22"/>
+          <w:szCs w:val="22"/>
+        </w:rPr>
+        <w:t>print</w:t>
+      </w:r>
+      <w:proofErr w:type="gramEnd"/>
+      <w:r>
+        <w:rPr>
+          <w:rFonts w:ascii="Menlo Regular" w:hAnsi="Menlo Regular" w:cs="Menlo Regular"/>
+          <w:color w:val="000000"/>
+          <w:sz w:val="22"/>
+          <w:szCs w:val="22"/>
+        </w:rPr>
+        <w:t>(</w:t>
+      </w:r>
+      <w:r>
+        <w:rPr>
+          <w:rFonts w:ascii="Menlo Regular" w:hAnsi="Menlo Regular" w:cs="Menlo Regular"/>
+          <w:color w:val="A31515"/>
+          <w:sz w:val="22"/>
+          <w:szCs w:val="22"/>
+        </w:rPr>
+        <w:t>"Switch found either 10 or 20"</w:t>
+      </w:r>
+      <w:r>
+        <w:rPr>
+          <w:rFonts w:ascii="Menlo Regular" w:hAnsi="Menlo Regular" w:cs="Menlo Regular"/>
+          <w:color w:val="000000"/>
+          <w:sz w:val="22"/>
+          <w:szCs w:val="22"/>
+        </w:rPr>
+        <w:t>)</w:t>
+      </w:r>
+    </w:p>
+    <w:p>
+      <w:pPr>
+        <w:widowControl w:val="0"/>
+        <w:tabs>
+          <w:tab w:val="left" w:pos="529"/>
+        </w:tabs>
+        <w:autoSpaceDE w:val="0"/>
+        <w:autoSpaceDN w:val="0"/>
+        <w:adjustRightInd w:val="0"/>
+        <w:rPr>
+          <w:rFonts w:ascii="Menlo Regular" w:hAnsi="Menlo Regular" w:cs="Menlo Regular"/>
+          <w:color w:val="000000"/>
+          <w:sz w:val="22"/>
+          <w:szCs w:val="22"/>
+        </w:rPr>
+      </w:pPr>
+      <w:r>
+        <w:rPr>
+          <w:rFonts w:ascii="Menlo Regular" w:hAnsi="Menlo Regular" w:cs="Menlo Regular"/>
+          <w:color w:val="0000FF"/>
+          <w:sz w:val="22"/>
+          <w:szCs w:val="22"/>
+        </w:rPr>
+        <w:tab/>
+      </w:r>
+      <w:proofErr w:type="gramStart"/>
+      <w:r>
+        <w:rPr>
+          <w:rFonts w:ascii="Menlo Regular" w:hAnsi="Menlo Regular" w:cs="Menlo Regular"/>
+          <w:color w:val="0000FF"/>
+          <w:sz w:val="22"/>
+          <w:szCs w:val="22"/>
+        </w:rPr>
+        <w:t>case</w:t>
+      </w:r>
+      <w:proofErr w:type="gramEnd"/>
+      <w:r>
+        <w:rPr>
+          <w:rFonts w:ascii="Menlo Regular" w:hAnsi="Menlo Regular" w:cs="Menlo Regular"/>
+          <w:color w:val="000000"/>
+          <w:sz w:val="22"/>
+          <w:szCs w:val="22"/>
+        </w:rPr>
+        <w:t xml:space="preserve"> 30:</w:t>
+      </w:r>
+    </w:p>
+    <w:p>
+      <w:pPr>
+        <w:widowControl w:val="0"/>
+        <w:tabs>
+          <w:tab w:val="left" w:pos="529"/>
+        </w:tabs>
+        <w:autoSpaceDE w:val="0"/>
+        <w:autoSpaceDN w:val="0"/>
+        <w:adjustRightInd w:val="0"/>
+        <w:rPr>
+          <w:rFonts w:ascii="Menlo Regular" w:hAnsi="Menlo Regular" w:cs="Menlo Regular"/>
+          <w:color w:val="000000"/>
+          <w:sz w:val="22"/>
+          <w:szCs w:val="22"/>
+        </w:rPr>
+      </w:pPr>
+      <w:r>
+        <w:rPr>
+          <w:rFonts w:ascii="Menlo Regular" w:hAnsi="Menlo Regular" w:cs="Menlo Regular"/>
+          <w:color w:val="000000"/>
+          <w:sz w:val="22"/>
+          <w:szCs w:val="22"/>
+        </w:rPr>
+        <w:t xml:space="preserve">    </w:t>
+      </w:r>
+      <w:r>
+        <w:rPr>
+          <w:rFonts w:ascii="Menlo Regular" w:hAnsi="Menlo Regular" w:cs="Menlo Regular"/>
+          <w:color w:val="000000"/>
+          <w:sz w:val="22"/>
+          <w:szCs w:val="22"/>
+        </w:rPr>
+        <w:tab/>
+      </w:r>
+      <w:proofErr w:type="gramStart"/>
+      <w:r>
+        <w:rPr>
+          <w:rFonts w:ascii="Menlo Regular" w:hAnsi="Menlo Regular" w:cs="Menlo Regular"/>
+          <w:color w:val="2B839F"/>
+          <w:sz w:val="22"/>
+          <w:szCs w:val="22"/>
+        </w:rPr>
+        <w:t>print</w:t>
+      </w:r>
+      <w:proofErr w:type="gramEnd"/>
+      <w:r>
+        <w:rPr>
+          <w:rFonts w:ascii="Menlo Regular" w:hAnsi="Menlo Regular" w:cs="Menlo Regular"/>
+          <w:color w:val="000000"/>
+          <w:sz w:val="22"/>
+          <w:szCs w:val="22"/>
+        </w:rPr>
+        <w:t>(</w:t>
+      </w:r>
+      <w:r>
+        <w:rPr>
+          <w:rFonts w:ascii="Menlo Regular" w:hAnsi="Menlo Regular" w:cs="Menlo Regular"/>
+          <w:color w:val="A31515"/>
+          <w:sz w:val="22"/>
+          <w:szCs w:val="22"/>
+        </w:rPr>
+        <w:t>"Switch found 30"</w:t>
+      </w:r>
+      <w:r>
+        <w:rPr>
+          <w:rFonts w:ascii="Menlo Regular" w:hAnsi="Menlo Regular" w:cs="Menlo Regular"/>
+          <w:color w:val="000000"/>
+          <w:sz w:val="22"/>
+          <w:szCs w:val="22"/>
+        </w:rPr>
+        <w:t>)</w:t>
+      </w:r>
+    </w:p>
+    <w:p>
+      <w:pPr>
+        <w:widowControl w:val="0"/>
+        <w:tabs>
+          <w:tab w:val="left" w:pos="529"/>
+        </w:tabs>
+        <w:autoSpaceDE w:val="0"/>
+        <w:autoSpaceDN w:val="0"/>
+        <w:adjustRightInd w:val="0"/>
+        <w:rPr>
+          <w:rFonts w:ascii="Menlo Regular" w:hAnsi="Menlo Regular" w:cs="Menlo Regular"/>
+          <w:color w:val="000000"/>
+          <w:sz w:val="22"/>
+          <w:szCs w:val="22"/>
+        </w:rPr>
+      </w:pPr>
+      <w:r>
+        <w:rPr>
+          <w:rFonts w:ascii="Menlo Regular" w:hAnsi="Menlo Regular" w:cs="Menlo Regular"/>
+          <w:color w:val="0000FF"/>
+          <w:sz w:val="22"/>
+          <w:szCs w:val="22"/>
+        </w:rPr>
+        <w:tab/>
+      </w:r>
+      <w:proofErr w:type="gramStart"/>
+      <w:r>
+        <w:rPr>
+          <w:rFonts w:ascii="Menlo Regular" w:hAnsi="Menlo Regular" w:cs="Menlo Regular"/>
+          <w:color w:val="0000FF"/>
+          <w:sz w:val="22"/>
+          <w:szCs w:val="22"/>
+        </w:rPr>
+        <w:t>default</w:t>
+      </w:r>
+      <w:proofErr w:type="gramEnd"/>
+      <w:r>
+        <w:rPr>
+          <w:rFonts w:ascii="Menlo Regular" w:hAnsi="Menlo Regular" w:cs="Menlo Regular"/>
+          <w:color w:val="000000"/>
+          <w:sz w:val="22"/>
+          <w:szCs w:val="22"/>
+        </w:rPr>
+        <w:t>:</w:t>
+      </w:r>
+    </w:p>
+    <w:p>
+      <w:pPr>
+        <w:widowControl w:val="0"/>
+        <w:tabs>
+          <w:tab w:val="left" w:pos="529"/>
+        </w:tabs>
+        <w:autoSpaceDE w:val="0"/>
+        <w:autoSpaceDN w:val="0"/>
+        <w:adjustRightInd w:val="0"/>
+        <w:rPr>
+          <w:rFonts w:ascii="Menlo Regular" w:hAnsi="Menlo Regular" w:cs="Menlo Regular"/>
+          <w:color w:val="000000"/>
+          <w:sz w:val="22"/>
+          <w:szCs w:val="22"/>
+        </w:rPr>
+      </w:pPr>
+      <w:r>
+        <w:rPr>
+          <w:rFonts w:ascii="Menlo Regular" w:hAnsi="Menlo Regular" w:cs="Menlo Regular"/>
+          <w:color w:val="000000"/>
+          <w:sz w:val="22"/>
+          <w:szCs w:val="22"/>
+        </w:rPr>
+        <w:t xml:space="preserve">    </w:t>
+      </w:r>
+      <w:r>
+        <w:rPr>
+          <w:rFonts w:ascii="Menlo Regular" w:hAnsi="Menlo Regular" w:cs="Menlo Regular"/>
+          <w:color w:val="000000"/>
+          <w:sz w:val="22"/>
+          <w:szCs w:val="22"/>
+        </w:rPr>
+        <w:tab/>
+      </w:r>
+      <w:proofErr w:type="gramStart"/>
+      <w:r>
+        <w:rPr>
+          <w:rFonts w:ascii="Menlo Regular" w:hAnsi="Menlo Regular" w:cs="Menlo Regular"/>
+          <w:color w:val="2B839F"/>
+          <w:sz w:val="22"/>
+          <w:szCs w:val="22"/>
+        </w:rPr>
+        <w:t>print</w:t>
+      </w:r>
+      <w:proofErr w:type="gramEnd"/>
+      <w:r>
+        <w:rPr>
+          <w:rFonts w:ascii="Menlo Regular" w:hAnsi="Menlo Regular" w:cs="Menlo Regular"/>
+          <w:color w:val="000000"/>
+          <w:sz w:val="22"/>
+          <w:szCs w:val="22"/>
+        </w:rPr>
+        <w:t>(</w:t>
+      </w:r>
+      <w:r>
+        <w:rPr>
+          <w:rFonts w:ascii="Menlo Regular" w:hAnsi="Menlo Regular" w:cs="Menlo Regular"/>
+          <w:color w:val="A31515"/>
+          <w:sz w:val="22"/>
+          <w:szCs w:val="22"/>
+        </w:rPr>
+        <w:t>"Switch default case"</w:t>
+      </w:r>
+      <w:r>
+        <w:rPr>
+          <w:rFonts w:ascii="Menlo Regular" w:hAnsi="Menlo Regular" w:cs="Menlo Regular"/>
+          <w:color w:val="000000"/>
+          <w:sz w:val="22"/>
+          <w:szCs w:val="22"/>
+        </w:rPr>
+        <w:t>)</w:t>
+      </w:r>
+    </w:p>
+    <w:p>
+      <w:pPr>
+        <w:widowControl w:val="0"/>
+        <w:tabs>
+          <w:tab w:val="left" w:pos="529"/>
+        </w:tabs>
+        <w:autoSpaceDE w:val="0"/>
+        <w:autoSpaceDN w:val="0"/>
+        <w:adjustRightInd w:val="0"/>
+        <w:rPr>
+          <w:rFonts w:ascii="Menlo Regular" w:hAnsi="Menlo Regular" w:cs="Menlo Regular"/>
+          <w:color w:val="0000FF"/>
+          <w:sz w:val="22"/>
+          <w:szCs w:val="22"/>
+        </w:rPr>
+      </w:pPr>
+      <w:r>
+        <w:rPr>
+          <w:rFonts w:ascii="Menlo Regular" w:hAnsi="Menlo Regular" w:cs="Menlo Regular"/>
+          <w:color w:val="000000"/>
+          <w:sz w:val="22"/>
+          <w:szCs w:val="22"/>
+        </w:rPr>
+        <w:t>}</w:t>
+      </w:r>
+    </w:p>
+    <w:p>
+      <w:pPr>
+        <w:widowControl w:val="0"/>
+        <w:tabs>
+          <w:tab w:val="left" w:pos="529"/>
+        </w:tabs>
+        <w:autoSpaceDE w:val="0"/>
+        <w:autoSpaceDN w:val="0"/>
+        <w:adjustRightInd w:val="0"/>
+        <w:rPr>
+          <w:rFonts w:ascii="Menlo Regular" w:hAnsi="Menlo Regular" w:cs="Menlo Regular"/>
+          <w:color w:val="0000FF"/>
+          <w:sz w:val="22"/>
+          <w:szCs w:val="22"/>
+        </w:rPr>
+      </w:pPr>
+    </w:p>
+    <w:p>
+      <w:pPr>
+        <w:widowControl w:val="0"/>
+        <w:tabs>
+          <w:tab w:val="left" w:pos="529"/>
+        </w:tabs>
+        <w:autoSpaceDE w:val="0"/>
+        <w:autoSpaceDN w:val="0"/>
+        <w:adjustRightInd w:val="0"/>
+        <w:rPr>
+          <w:rFonts w:ascii="Menlo Regular" w:hAnsi="Menlo Regular" w:cs="Menlo Regular"/>
+          <w:color w:val="0000FF"/>
+          <w:sz w:val="22"/>
+          <w:szCs w:val="22"/>
+        </w:rPr>
+      </w:pPr>
+    </w:p>
+    <w:p>
+      <w:pPr>
+        <w:widowControl w:val="0"/>
+        <w:tabs>
+          <w:tab w:val="left" w:pos="529"/>
+        </w:tabs>
+        <w:autoSpaceDE w:val="0"/>
+        <w:autoSpaceDN w:val="0"/>
+        <w:adjustRightInd w:val="0"/>
+        <w:rPr>
+          <w:rFonts w:ascii="Menlo Regular" w:hAnsi="Menlo Regular" w:cs="Menlo Regular"/>
+          <w:color w:val="0000FF"/>
+          <w:sz w:val="22"/>
+          <w:szCs w:val="22"/>
+        </w:rPr>
+      </w:pPr>
+    </w:p>
+    <w:p>
+      <w:pPr>
+        <w:widowControl w:val="0"/>
+        <w:tabs>
+          <w:tab w:val="left" w:pos="529"/>
+        </w:tabs>
+        <w:autoSpaceDE w:val="0"/>
+        <w:autoSpaceDN w:val="0"/>
+        <w:adjustRightInd w:val="0"/>
+        <w:rPr>
+          <w:rFonts w:ascii="Menlo Regular" w:hAnsi="Menlo Regular" w:cs="Menlo Regular"/>
+          <w:color w:val="0000FF"/>
+          <w:sz w:val="22"/>
+          <w:szCs w:val="22"/>
+        </w:rPr>
+      </w:pPr>
+    </w:p>
+    <w:p>
+      <w:pPr>
+        <w:widowControl w:val="0"/>
+        <w:tabs>
+          <w:tab w:val="left" w:pos="529"/>
+        </w:tabs>
+        <w:autoSpaceDE w:val="0"/>
+        <w:autoSpaceDN w:val="0"/>
+        <w:adjustRightInd w:val="0"/>
+        <w:rPr>
+          <w:rFonts w:ascii="Menlo Regular" w:hAnsi="Menlo Regular" w:cs="Menlo Regular"/>
+          <w:color w:val="0000FF"/>
+          <w:sz w:val="22"/>
+          <w:szCs w:val="22"/>
+        </w:rPr>
+      </w:pPr>
+    </w:p>
+    <w:p>
+      <w:pPr>
+        <w:widowControl w:val="0"/>
+        <w:tabs>
+          <w:tab w:val="left" w:pos="529"/>
+        </w:tabs>
+        <w:autoSpaceDE w:val="0"/>
+        <w:autoSpaceDN w:val="0"/>
+        <w:adjustRightInd w:val="0"/>
+        <w:rPr>
+          <w:rFonts w:ascii="Menlo Regular" w:hAnsi="Menlo Regular" w:cs="Menlo Regular"/>
+          <w:color w:val="0000FF"/>
+          <w:sz w:val="22"/>
+          <w:szCs w:val="22"/>
+        </w:rPr>
+      </w:pPr>
+    </w:p>
+    <w:p>
+      <w:pPr>
+        <w:widowControl w:val="0"/>
+        <w:tabs>
+          <w:tab w:val="left" w:pos="529"/>
+        </w:tabs>
+        <w:autoSpaceDE w:val="0"/>
+        <w:autoSpaceDN w:val="0"/>
+        <w:adjustRightInd w:val="0"/>
+        <w:rPr>
+          <w:rFonts w:ascii="Menlo Regular" w:hAnsi="Menlo Regular" w:cs="Menlo Regular"/>
+          <w:color w:val="0000FF"/>
+          <w:sz w:val="22"/>
+          <w:szCs w:val="22"/>
+        </w:rPr>
+      </w:pPr>
+    </w:p>
+    <w:p>
+      <w:pPr>
+        <w:widowControl w:val="0"/>
+        <w:tabs>
+          <w:tab w:val="left" w:pos="529"/>
+        </w:tabs>
+        <w:autoSpaceDE w:val="0"/>
+        <w:autoSpaceDN w:val="0"/>
+        <w:adjustRightInd w:val="0"/>
+        <w:rPr>
+          <w:rFonts w:ascii="Menlo Regular" w:hAnsi="Menlo Regular" w:cs="Menlo Regular"/>
+          <w:color w:val="0000FF"/>
+          <w:sz w:val="22"/>
+          <w:szCs w:val="22"/>
+        </w:rPr>
+      </w:pPr>
+    </w:p>
+    <w:p>
+      <w:pPr>
+        <w:widowControl w:val="0"/>
+        <w:tabs>
+          <w:tab w:val="left" w:pos="529"/>
+        </w:tabs>
+        <w:autoSpaceDE w:val="0"/>
+        <w:autoSpaceDN w:val="0"/>
+        <w:adjustRightInd w:val="0"/>
+        <w:rPr>
+          <w:rFonts w:ascii="Menlo Regular" w:hAnsi="Menlo Regular" w:cs="Menlo Regular"/>
+          <w:color w:val="0000FF"/>
+          <w:sz w:val="22"/>
+          <w:szCs w:val="22"/>
+        </w:rPr>
+      </w:pPr>
+    </w:p>
+    <w:p>
+      <w:pPr>
+        <w:widowControl w:val="0"/>
+        <w:tabs>
+          <w:tab w:val="left" w:pos="529"/>
+        </w:tabs>
+        <w:autoSpaceDE w:val="0"/>
+        <w:autoSpaceDN w:val="0"/>
+        <w:adjustRightInd w:val="0"/>
+        <w:rPr>
+          <w:rFonts w:ascii="Menlo Regular" w:hAnsi="Menlo Regular" w:cs="Menlo Regular"/>
+          <w:color w:val="0000FF"/>
+          <w:sz w:val="22"/>
+          <w:szCs w:val="22"/>
+        </w:rPr>
+      </w:pPr>
+    </w:p>
+    <w:p>
+      <w:pPr>
+        <w:widowControl w:val="0"/>
+        <w:tabs>
+          <w:tab w:val="left" w:pos="529"/>
+        </w:tabs>
+        <w:autoSpaceDE w:val="0"/>
+        <w:autoSpaceDN w:val="0"/>
+        <w:adjustRightInd w:val="0"/>
+        <w:rPr>
+          <w:rFonts w:ascii="Menlo Regular" w:hAnsi="Menlo Regular" w:cs="Menlo Regular"/>
+          <w:color w:val="0000FF"/>
+          <w:sz w:val="22"/>
+          <w:szCs w:val="22"/>
+        </w:rPr>
+      </w:pPr>
+    </w:p>
+    <w:p>
+      <w:pPr>
+        <w:widowControl w:val="0"/>
+        <w:tabs>
+          <w:tab w:val="left" w:pos="529"/>
+        </w:tabs>
+        <w:autoSpaceDE w:val="0"/>
+        <w:autoSpaceDN w:val="0"/>
+        <w:adjustRightInd w:val="0"/>
+        <w:rPr>
+          <w:rFonts w:ascii="Menlo Regular" w:hAnsi="Menlo Regular" w:cs="Menlo Regular"/>
+          <w:color w:val="0000FF"/>
+          <w:sz w:val="22"/>
+          <w:szCs w:val="22"/>
+        </w:rPr>
+      </w:pPr>
+    </w:p>
+    <w:p>
+      <w:pPr>
+        <w:widowControl w:val="0"/>
+        <w:tabs>
+          <w:tab w:val="left" w:pos="529"/>
+        </w:tabs>
+        <w:autoSpaceDE w:val="0"/>
+        <w:autoSpaceDN w:val="0"/>
+        <w:adjustRightInd w:val="0"/>
+        <w:rPr>
+          <w:rFonts w:ascii="Menlo Regular" w:hAnsi="Menlo Regular" w:cs="Menlo Regular"/>
+          <w:color w:val="0000FF"/>
+          <w:sz w:val="22"/>
+          <w:szCs w:val="22"/>
+        </w:rPr>
+      </w:pPr>
+    </w:p>
+    <w:p>
+      <w:pPr>
+        <w:widowControl w:val="0"/>
+        <w:tabs>
+          <w:tab w:val="left" w:pos="529"/>
+        </w:tabs>
+        <w:autoSpaceDE w:val="0"/>
+        <w:autoSpaceDN w:val="0"/>
+        <w:adjustRightInd w:val="0"/>
+        <w:rPr>
+          <w:rFonts w:ascii="Menlo Regular" w:hAnsi="Menlo Regular" w:cs="Menlo Regular"/>
+          <w:color w:val="000000"/>
+          <w:sz w:val="22"/>
+          <w:szCs w:val="22"/>
         </w:rPr>
       </w:pPr>
       <w:bookmarkStart w:id="0" w:name="_GoBack"/>
       <w:bookmarkEnd w:id="0"/>
-    </w:p>
-    <w:p>
-      <w:pPr>
-        <w:rPr>
-          <w:rFonts w:ascii="Menlo Regular" w:hAnsi="Menlo Regular" w:cs="Menlo Regular"/>
-          <w:color w:val="0000FF"/>
-        </w:rPr>
-      </w:pPr>
-    </w:p>
-    <w:p>
-      <w:pPr>
-        <w:widowControl w:val="0"/>
-        <w:tabs>
-          <w:tab w:val="left" w:pos="529"/>
-        </w:tabs>
-        <w:autoSpaceDE w:val="0"/>
-        <w:autoSpaceDN w:val="0"/>
-        <w:adjustRightInd w:val="0"/>
-        <w:rPr>
-          <w:rFonts w:ascii="Menlo Regular" w:hAnsi="Menlo Regular" w:cs="Menlo Regular"/>
-          <w:color w:val="000000"/>
-        </w:rPr>
-      </w:pPr>
       <w:proofErr w:type="gramStart"/>
       <w:r>
         <w:rPr>
           <w:rFonts w:ascii="Menlo Regular" w:hAnsi="Menlo Regular" w:cs="Menlo Regular"/>
           <w:color w:val="0000FF"/>
+          <w:sz w:val="22"/>
+          <w:szCs w:val="22"/>
+        </w:rPr>
+        <w:lastRenderedPageBreak/>
+        <w:t>import</w:t>
+      </w:r>
+      <w:proofErr w:type="gramEnd"/>
+      <w:r>
+        <w:rPr>
+          <w:rFonts w:ascii="Menlo Regular" w:hAnsi="Menlo Regular" w:cs="Menlo Regular"/>
+          <w:color w:val="000000"/>
+          <w:sz w:val="22"/>
+          <w:szCs w:val="22"/>
+        </w:rPr>
+        <w:t xml:space="preserve"> </w:t>
+      </w:r>
+      <w:proofErr w:type="spellStart"/>
+      <w:r>
+        <w:rPr>
+          <w:rFonts w:ascii="Menlo Regular" w:hAnsi="Menlo Regular" w:cs="Menlo Regular"/>
+          <w:color w:val="000000"/>
+          <w:sz w:val="22"/>
+          <w:szCs w:val="22"/>
+        </w:rPr>
+        <w:t>UIKit</w:t>
+      </w:r>
+      <w:proofErr w:type="spellEnd"/>
+    </w:p>
+    <w:p>
+      <w:pPr>
+        <w:widowControl w:val="0"/>
+        <w:tabs>
+          <w:tab w:val="left" w:pos="529"/>
+        </w:tabs>
+        <w:autoSpaceDE w:val="0"/>
+        <w:autoSpaceDN w:val="0"/>
+        <w:adjustRightInd w:val="0"/>
+        <w:rPr>
+          <w:rFonts w:ascii="Menlo Regular" w:hAnsi="Menlo Regular" w:cs="Menlo Regular"/>
+          <w:color w:val="000000"/>
+          <w:sz w:val="22"/>
+          <w:szCs w:val="22"/>
+        </w:rPr>
+      </w:pPr>
+    </w:p>
+    <w:p>
+      <w:pPr>
+        <w:widowControl w:val="0"/>
+        <w:tabs>
+          <w:tab w:val="left" w:pos="529"/>
+        </w:tabs>
+        <w:autoSpaceDE w:val="0"/>
+        <w:autoSpaceDN w:val="0"/>
+        <w:adjustRightInd w:val="0"/>
+        <w:rPr>
+          <w:rFonts w:ascii="Menlo Regular" w:hAnsi="Menlo Regular" w:cs="Menlo Regular"/>
+          <w:color w:val="000000"/>
+          <w:sz w:val="22"/>
+          <w:szCs w:val="22"/>
+        </w:rPr>
+      </w:pPr>
+      <w:proofErr w:type="gramStart"/>
+      <w:r>
+        <w:rPr>
+          <w:rFonts w:ascii="Menlo Regular" w:hAnsi="Menlo Regular" w:cs="Menlo Regular"/>
+          <w:color w:val="0000FF"/>
+          <w:sz w:val="22"/>
+          <w:szCs w:val="22"/>
         </w:rPr>
         <w:t>public</w:t>
       </w:r>
@@ -721,6 +2062,8 @@
         <w:rPr>
           <w:rFonts w:ascii="Menlo Regular" w:hAnsi="Menlo Regular" w:cs="Menlo Regular"/>
           <w:color w:val="000000"/>
+          <w:sz w:val="22"/>
+          <w:szCs w:val="22"/>
         </w:rPr>
         <w:t xml:space="preserve"> </w:t>
       </w:r>
@@ -728,6 +2071,8 @@
         <w:rPr>
           <w:rFonts w:ascii="Menlo Regular" w:hAnsi="Menlo Regular" w:cs="Menlo Regular"/>
           <w:color w:val="0000FF"/>
+          <w:sz w:val="22"/>
+          <w:szCs w:val="22"/>
         </w:rPr>
         <w:t>class</w:t>
       </w:r>
@@ -735,6 +2080,8 @@
         <w:rPr>
           <w:rFonts w:ascii="Menlo Regular" w:hAnsi="Menlo Regular" w:cs="Menlo Regular"/>
           <w:color w:val="000000"/>
+          <w:sz w:val="22"/>
+          <w:szCs w:val="22"/>
         </w:rPr>
         <w:t xml:space="preserve"> </w:t>
       </w:r>
@@ -743,6 +2090,8 @@
         <w:rPr>
           <w:rFonts w:ascii="Menlo Regular" w:hAnsi="Menlo Regular" w:cs="Menlo Regular"/>
           <w:color w:val="000000"/>
+          <w:sz w:val="22"/>
+          <w:szCs w:val="22"/>
         </w:rPr>
         <w:t>MyFirstClass</w:t>
       </w:r>
@@ -751,6 +2100,8 @@
         <w:rPr>
           <w:rFonts w:ascii="Menlo Regular" w:hAnsi="Menlo Regular" w:cs="Menlo Regular"/>
           <w:color w:val="000000"/>
+          <w:sz w:val="22"/>
+          <w:szCs w:val="22"/>
         </w:rPr>
         <w:t xml:space="preserve"> {</w:t>
       </w:r>
@@ -767,12 +2118,16 @@
         <w:rPr>
           <w:rFonts w:ascii="Menlo Regular" w:hAnsi="Menlo Regular" w:cs="Menlo Regular"/>
           <w:color w:val="000000"/>
-        </w:rPr>
-      </w:pPr>
-      <w:r>
-        <w:rPr>
-          <w:rFonts w:ascii="Menlo Regular" w:hAnsi="Menlo Regular" w:cs="Menlo Regular"/>
-          <w:color w:val="000000"/>
+          <w:sz w:val="22"/>
+          <w:szCs w:val="22"/>
+        </w:rPr>
+      </w:pPr>
+      <w:r>
+        <w:rPr>
+          <w:rFonts w:ascii="Menlo Regular" w:hAnsi="Menlo Regular" w:cs="Menlo Regular"/>
+          <w:color w:val="000000"/>
+          <w:sz w:val="22"/>
+          <w:szCs w:val="22"/>
         </w:rPr>
         <w:t xml:space="preserve">    </w:t>
       </w:r>
@@ -789,21 +2144,851 @@
         <w:rPr>
           <w:rFonts w:ascii="Menlo Regular" w:hAnsi="Menlo Regular" w:cs="Menlo Regular"/>
           <w:color w:val="000000"/>
-        </w:rPr>
-      </w:pPr>
-      <w:r>
-        <w:rPr>
-          <w:rFonts w:ascii="Menlo Regular" w:hAnsi="Menlo Regular" w:cs="Menlo Regular"/>
-          <w:color w:val="000000"/>
-        </w:rPr>
-        <w:tab/>
-      </w:r>
-      <w:proofErr w:type="spellStart"/>
+          <w:sz w:val="22"/>
+          <w:szCs w:val="22"/>
+        </w:rPr>
+      </w:pPr>
+      <w:r>
+        <w:rPr>
+          <w:rFonts w:ascii="Menlo Regular" w:hAnsi="Menlo Regular" w:cs="Menlo Regular"/>
+          <w:color w:val="000000"/>
+          <w:sz w:val="22"/>
+          <w:szCs w:val="22"/>
+        </w:rPr>
+        <w:t xml:space="preserve">    </w:t>
+      </w:r>
       <w:proofErr w:type="gramStart"/>
       <w:r>
         <w:rPr>
           <w:rFonts w:ascii="Menlo Regular" w:hAnsi="Menlo Regular" w:cs="Menlo Regular"/>
           <w:color w:val="0000FF"/>
+          <w:sz w:val="22"/>
+          <w:szCs w:val="22"/>
+        </w:rPr>
+        <w:t>private</w:t>
+      </w:r>
+      <w:proofErr w:type="gramEnd"/>
+      <w:r>
+        <w:rPr>
+          <w:rFonts w:ascii="Menlo Regular" w:hAnsi="Menlo Regular" w:cs="Menlo Regular"/>
+          <w:color w:val="0000FF"/>
+          <w:sz w:val="22"/>
+          <w:szCs w:val="22"/>
+        </w:rPr>
+        <w:t>(set)</w:t>
+      </w:r>
+      <w:r>
+        <w:rPr>
+          <w:rFonts w:ascii="Menlo Regular" w:hAnsi="Menlo Regular" w:cs="Menlo Regular"/>
+          <w:color w:val="000000"/>
+          <w:sz w:val="22"/>
+          <w:szCs w:val="22"/>
+        </w:rPr>
+        <w:t xml:space="preserve"> </w:t>
+      </w:r>
+      <w:proofErr w:type="spellStart"/>
+      <w:r>
+        <w:rPr>
+          <w:rFonts w:ascii="Menlo Regular" w:hAnsi="Menlo Regular" w:cs="Menlo Regular"/>
+          <w:color w:val="0000FF"/>
+          <w:sz w:val="22"/>
+          <w:szCs w:val="22"/>
+        </w:rPr>
+        <w:t>var</w:t>
+      </w:r>
+      <w:proofErr w:type="spellEnd"/>
+      <w:r>
+        <w:rPr>
+          <w:rFonts w:ascii="Menlo Regular" w:hAnsi="Menlo Regular" w:cs="Menlo Regular"/>
+          <w:color w:val="000000"/>
+          <w:sz w:val="22"/>
+          <w:szCs w:val="22"/>
+        </w:rPr>
+        <w:t xml:space="preserve"> </w:t>
+      </w:r>
+      <w:proofErr w:type="spellStart"/>
+      <w:r>
+        <w:rPr>
+          <w:rFonts w:ascii="Menlo Regular" w:hAnsi="Menlo Regular" w:cs="Menlo Regular"/>
+          <w:color w:val="000000"/>
+          <w:sz w:val="22"/>
+          <w:szCs w:val="22"/>
+        </w:rPr>
+        <w:t>readOnlyString</w:t>
+      </w:r>
+      <w:proofErr w:type="spellEnd"/>
+      <w:r>
+        <w:rPr>
+          <w:rFonts w:ascii="Menlo Regular" w:hAnsi="Menlo Regular" w:cs="Menlo Regular"/>
+          <w:color w:val="000000"/>
+          <w:sz w:val="22"/>
+          <w:szCs w:val="22"/>
+        </w:rPr>
+        <w:t xml:space="preserve"> : </w:t>
+      </w:r>
+      <w:r>
+        <w:rPr>
+          <w:rFonts w:ascii="Menlo Regular" w:hAnsi="Menlo Regular" w:cs="Menlo Regular"/>
+          <w:color w:val="2B839F"/>
+          <w:sz w:val="22"/>
+          <w:szCs w:val="22"/>
+        </w:rPr>
+        <w:t>String</w:t>
+      </w:r>
+    </w:p>
+    <w:p>
+      <w:pPr>
+        <w:widowControl w:val="0"/>
+        <w:tabs>
+          <w:tab w:val="left" w:pos="529"/>
+        </w:tabs>
+        <w:autoSpaceDE w:val="0"/>
+        <w:autoSpaceDN w:val="0"/>
+        <w:adjustRightInd w:val="0"/>
+        <w:rPr>
+          <w:rFonts w:ascii="Menlo Regular" w:hAnsi="Menlo Regular" w:cs="Menlo Regular"/>
+          <w:color w:val="000000"/>
+          <w:sz w:val="22"/>
+          <w:szCs w:val="22"/>
+        </w:rPr>
+      </w:pPr>
+      <w:r>
+        <w:rPr>
+          <w:rFonts w:ascii="Menlo Regular" w:hAnsi="Menlo Regular" w:cs="Menlo Regular"/>
+          <w:color w:val="000000"/>
+          <w:sz w:val="22"/>
+          <w:szCs w:val="22"/>
+        </w:rPr>
+        <w:t xml:space="preserve">    </w:t>
+      </w:r>
+      <w:proofErr w:type="gramStart"/>
+      <w:r>
+        <w:rPr>
+          <w:rFonts w:ascii="Menlo Regular" w:hAnsi="Menlo Regular" w:cs="Menlo Regular"/>
+          <w:color w:val="0000FF"/>
+          <w:sz w:val="22"/>
+          <w:szCs w:val="22"/>
+        </w:rPr>
+        <w:t>public</w:t>
+      </w:r>
+      <w:proofErr w:type="gramEnd"/>
+      <w:r>
+        <w:rPr>
+          <w:rFonts w:ascii="Menlo Regular" w:hAnsi="Menlo Regular" w:cs="Menlo Regular"/>
+          <w:color w:val="000000"/>
+          <w:sz w:val="22"/>
+          <w:szCs w:val="22"/>
+        </w:rPr>
+        <w:t xml:space="preserve"> </w:t>
+      </w:r>
+      <w:proofErr w:type="spellStart"/>
+      <w:r>
+        <w:rPr>
+          <w:rFonts w:ascii="Menlo Regular" w:hAnsi="Menlo Regular" w:cs="Menlo Regular"/>
+          <w:color w:val="0000FF"/>
+          <w:sz w:val="22"/>
+          <w:szCs w:val="22"/>
+        </w:rPr>
+        <w:t>var</w:t>
+      </w:r>
+      <w:proofErr w:type="spellEnd"/>
+      <w:r>
+        <w:rPr>
+          <w:rFonts w:ascii="Menlo Regular" w:hAnsi="Menlo Regular" w:cs="Menlo Regular"/>
+          <w:color w:val="000000"/>
+          <w:sz w:val="22"/>
+          <w:szCs w:val="22"/>
+        </w:rPr>
+        <w:t xml:space="preserve"> </w:t>
+      </w:r>
+      <w:proofErr w:type="spellStart"/>
+      <w:r>
+        <w:rPr>
+          <w:rFonts w:ascii="Menlo Regular" w:hAnsi="Menlo Regular" w:cs="Menlo Regular"/>
+          <w:color w:val="000000"/>
+          <w:sz w:val="22"/>
+          <w:szCs w:val="22"/>
+        </w:rPr>
+        <w:t>readWriteString</w:t>
+      </w:r>
+      <w:proofErr w:type="spellEnd"/>
+      <w:r>
+        <w:rPr>
+          <w:rFonts w:ascii="Menlo Regular" w:hAnsi="Menlo Regular" w:cs="Menlo Regular"/>
+          <w:color w:val="000000"/>
+          <w:sz w:val="22"/>
+          <w:szCs w:val="22"/>
+        </w:rPr>
+        <w:t xml:space="preserve"> : </w:t>
+      </w:r>
+      <w:r>
+        <w:rPr>
+          <w:rFonts w:ascii="Menlo Regular" w:hAnsi="Menlo Regular" w:cs="Menlo Regular"/>
+          <w:color w:val="2B839F"/>
+          <w:sz w:val="22"/>
+          <w:szCs w:val="22"/>
+        </w:rPr>
+        <w:t>String</w:t>
+      </w:r>
+    </w:p>
+    <w:p>
+      <w:pPr>
+        <w:widowControl w:val="0"/>
+        <w:tabs>
+          <w:tab w:val="left" w:pos="529"/>
+        </w:tabs>
+        <w:autoSpaceDE w:val="0"/>
+        <w:autoSpaceDN w:val="0"/>
+        <w:adjustRightInd w:val="0"/>
+        <w:rPr>
+          <w:rFonts w:ascii="Menlo Regular" w:hAnsi="Menlo Regular" w:cs="Menlo Regular"/>
+          <w:color w:val="000000"/>
+          <w:sz w:val="22"/>
+          <w:szCs w:val="22"/>
+        </w:rPr>
+      </w:pPr>
+      <w:r>
+        <w:rPr>
+          <w:rFonts w:ascii="Menlo Regular" w:hAnsi="Menlo Regular" w:cs="Menlo Regular"/>
+          <w:color w:val="000000"/>
+          <w:sz w:val="22"/>
+          <w:szCs w:val="22"/>
+        </w:rPr>
+        <w:t xml:space="preserve">    </w:t>
+      </w:r>
+    </w:p>
+    <w:p>
+      <w:pPr>
+        <w:widowControl w:val="0"/>
+        <w:tabs>
+          <w:tab w:val="left" w:pos="529"/>
+        </w:tabs>
+        <w:autoSpaceDE w:val="0"/>
+        <w:autoSpaceDN w:val="0"/>
+        <w:adjustRightInd w:val="0"/>
+        <w:rPr>
+          <w:rFonts w:ascii="Menlo Regular" w:hAnsi="Menlo Regular" w:cs="Menlo Regular"/>
+          <w:color w:val="000000"/>
+          <w:sz w:val="22"/>
+          <w:szCs w:val="22"/>
+        </w:rPr>
+      </w:pPr>
+      <w:r>
+        <w:rPr>
+          <w:rFonts w:ascii="Menlo Regular" w:hAnsi="Menlo Regular" w:cs="Menlo Regular"/>
+          <w:color w:val="000000"/>
+          <w:sz w:val="22"/>
+          <w:szCs w:val="22"/>
+        </w:rPr>
+        <w:t xml:space="preserve">    </w:t>
+      </w:r>
+      <w:proofErr w:type="gramStart"/>
+      <w:r>
+        <w:rPr>
+          <w:rFonts w:ascii="Menlo Regular" w:hAnsi="Menlo Regular" w:cs="Menlo Regular"/>
+          <w:color w:val="0000FF"/>
+          <w:sz w:val="22"/>
+          <w:szCs w:val="22"/>
+        </w:rPr>
+        <w:t>public</w:t>
+      </w:r>
+      <w:proofErr w:type="gramEnd"/>
+      <w:r>
+        <w:rPr>
+          <w:rFonts w:ascii="Menlo Regular" w:hAnsi="Menlo Regular" w:cs="Menlo Regular"/>
+          <w:color w:val="000000"/>
+          <w:sz w:val="22"/>
+          <w:szCs w:val="22"/>
+        </w:rPr>
+        <w:t xml:space="preserve"> </w:t>
+      </w:r>
+      <w:proofErr w:type="spellStart"/>
+      <w:r>
+        <w:rPr>
+          <w:rFonts w:ascii="Menlo Regular" w:hAnsi="Menlo Regular" w:cs="Menlo Regular"/>
+          <w:color w:val="0000FF"/>
+          <w:sz w:val="22"/>
+          <w:szCs w:val="22"/>
+        </w:rPr>
+        <w:t>init</w:t>
+      </w:r>
+      <w:proofErr w:type="spellEnd"/>
+      <w:r>
+        <w:rPr>
+          <w:rFonts w:ascii="Menlo Regular" w:hAnsi="Menlo Regular" w:cs="Menlo Regular"/>
+          <w:color w:val="000000"/>
+          <w:sz w:val="22"/>
+          <w:szCs w:val="22"/>
+        </w:rPr>
+        <w:t>(</w:t>
+      </w:r>
+      <w:proofErr w:type="spellStart"/>
+      <w:r>
+        <w:rPr>
+          <w:rFonts w:ascii="Menlo Regular" w:hAnsi="Menlo Regular" w:cs="Menlo Regular"/>
+          <w:color w:val="000000"/>
+          <w:sz w:val="22"/>
+          <w:szCs w:val="22"/>
+        </w:rPr>
+        <w:t>aString</w:t>
+      </w:r>
+      <w:proofErr w:type="spellEnd"/>
+      <w:r>
+        <w:rPr>
+          <w:rFonts w:ascii="Menlo Regular" w:hAnsi="Menlo Regular" w:cs="Menlo Regular"/>
+          <w:color w:val="000000"/>
+          <w:sz w:val="22"/>
+          <w:szCs w:val="22"/>
+        </w:rPr>
+        <w:t xml:space="preserve"> : </w:t>
+      </w:r>
+      <w:r>
+        <w:rPr>
+          <w:rFonts w:ascii="Menlo Regular" w:hAnsi="Menlo Regular" w:cs="Menlo Regular"/>
+          <w:color w:val="2B839F"/>
+          <w:sz w:val="22"/>
+          <w:szCs w:val="22"/>
+        </w:rPr>
+        <w:t>String</w:t>
+      </w:r>
+      <w:r>
+        <w:rPr>
+          <w:rFonts w:ascii="Menlo Regular" w:hAnsi="Menlo Regular" w:cs="Menlo Regular"/>
+          <w:color w:val="000000"/>
+          <w:sz w:val="22"/>
+          <w:szCs w:val="22"/>
+        </w:rPr>
+        <w:t xml:space="preserve">, </w:t>
+      </w:r>
+      <w:proofErr w:type="spellStart"/>
+      <w:r>
+        <w:rPr>
+          <w:rFonts w:ascii="Menlo Regular" w:hAnsi="Menlo Regular" w:cs="Menlo Regular"/>
+          <w:color w:val="000000"/>
+          <w:sz w:val="22"/>
+          <w:szCs w:val="22"/>
+        </w:rPr>
+        <w:t>rwString</w:t>
+      </w:r>
+      <w:proofErr w:type="spellEnd"/>
+      <w:r>
+        <w:rPr>
+          <w:rFonts w:ascii="Menlo Regular" w:hAnsi="Menlo Regular" w:cs="Menlo Regular"/>
+          <w:color w:val="000000"/>
+          <w:sz w:val="22"/>
+          <w:szCs w:val="22"/>
+        </w:rPr>
+        <w:t xml:space="preserve"> : </w:t>
+      </w:r>
+      <w:r>
+        <w:rPr>
+          <w:rFonts w:ascii="Menlo Regular" w:hAnsi="Menlo Regular" w:cs="Menlo Regular"/>
+          <w:color w:val="2B839F"/>
+          <w:sz w:val="22"/>
+          <w:szCs w:val="22"/>
+        </w:rPr>
+        <w:t>String</w:t>
+      </w:r>
+      <w:r>
+        <w:rPr>
+          <w:rFonts w:ascii="Menlo Regular" w:hAnsi="Menlo Regular" w:cs="Menlo Regular"/>
+          <w:color w:val="000000"/>
+          <w:sz w:val="22"/>
+          <w:szCs w:val="22"/>
+        </w:rPr>
+        <w:t>) {</w:t>
+      </w:r>
+    </w:p>
+    <w:p>
+      <w:pPr>
+        <w:widowControl w:val="0"/>
+        <w:tabs>
+          <w:tab w:val="left" w:pos="529"/>
+        </w:tabs>
+        <w:autoSpaceDE w:val="0"/>
+        <w:autoSpaceDN w:val="0"/>
+        <w:adjustRightInd w:val="0"/>
+        <w:rPr>
+          <w:rFonts w:ascii="Menlo Regular" w:hAnsi="Menlo Regular" w:cs="Menlo Regular"/>
+          <w:color w:val="000000"/>
+          <w:sz w:val="22"/>
+          <w:szCs w:val="22"/>
+        </w:rPr>
+      </w:pPr>
+      <w:r>
+        <w:rPr>
+          <w:rFonts w:ascii="Menlo Regular" w:hAnsi="Menlo Regular" w:cs="Menlo Regular"/>
+          <w:color w:val="000000"/>
+          <w:sz w:val="22"/>
+          <w:szCs w:val="22"/>
+        </w:rPr>
+        <w:t xml:space="preserve">        </w:t>
+      </w:r>
+      <w:proofErr w:type="spellStart"/>
+      <w:proofErr w:type="gramStart"/>
+      <w:r>
+        <w:rPr>
+          <w:rFonts w:ascii="Menlo Regular" w:hAnsi="Menlo Regular" w:cs="Menlo Regular"/>
+          <w:color w:val="2B839F"/>
+          <w:sz w:val="22"/>
+          <w:szCs w:val="22"/>
+        </w:rPr>
+        <w:t>readOnlyString</w:t>
+      </w:r>
+      <w:proofErr w:type="spellEnd"/>
+      <w:proofErr w:type="gramEnd"/>
+      <w:r>
+        <w:rPr>
+          <w:rFonts w:ascii="Menlo Regular" w:hAnsi="Menlo Regular" w:cs="Menlo Regular"/>
+          <w:color w:val="000000"/>
+          <w:sz w:val="22"/>
+          <w:szCs w:val="22"/>
+        </w:rPr>
+        <w:t xml:space="preserve"> = </w:t>
+      </w:r>
+      <w:proofErr w:type="spellStart"/>
+      <w:r>
+        <w:rPr>
+          <w:rFonts w:ascii="Menlo Regular" w:hAnsi="Menlo Regular" w:cs="Menlo Regular"/>
+          <w:color w:val="000000"/>
+          <w:sz w:val="22"/>
+          <w:szCs w:val="22"/>
+        </w:rPr>
+        <w:t>aString</w:t>
+      </w:r>
+      <w:proofErr w:type="spellEnd"/>
+    </w:p>
+    <w:p>
+      <w:pPr>
+        <w:widowControl w:val="0"/>
+        <w:tabs>
+          <w:tab w:val="left" w:pos="529"/>
+        </w:tabs>
+        <w:autoSpaceDE w:val="0"/>
+        <w:autoSpaceDN w:val="0"/>
+        <w:adjustRightInd w:val="0"/>
+        <w:rPr>
+          <w:rFonts w:ascii="Menlo Regular" w:hAnsi="Menlo Regular" w:cs="Menlo Regular"/>
+          <w:color w:val="000000"/>
+          <w:sz w:val="22"/>
+          <w:szCs w:val="22"/>
+        </w:rPr>
+      </w:pPr>
+      <w:r>
+        <w:rPr>
+          <w:rFonts w:ascii="Menlo Regular" w:hAnsi="Menlo Regular" w:cs="Menlo Regular"/>
+          <w:color w:val="000000"/>
+          <w:sz w:val="22"/>
+          <w:szCs w:val="22"/>
+        </w:rPr>
+        <w:t xml:space="preserve">        </w:t>
+      </w:r>
+      <w:proofErr w:type="spellStart"/>
+      <w:proofErr w:type="gramStart"/>
+      <w:r>
+        <w:rPr>
+          <w:rFonts w:ascii="Menlo Regular" w:hAnsi="Menlo Regular" w:cs="Menlo Regular"/>
+          <w:color w:val="2B839F"/>
+          <w:sz w:val="22"/>
+          <w:szCs w:val="22"/>
+        </w:rPr>
+        <w:t>readWriteString</w:t>
+      </w:r>
+      <w:proofErr w:type="spellEnd"/>
+      <w:proofErr w:type="gramEnd"/>
+      <w:r>
+        <w:rPr>
+          <w:rFonts w:ascii="Menlo Regular" w:hAnsi="Menlo Regular" w:cs="Menlo Regular"/>
+          <w:color w:val="000000"/>
+          <w:sz w:val="22"/>
+          <w:szCs w:val="22"/>
+        </w:rPr>
+        <w:t xml:space="preserve"> = </w:t>
+      </w:r>
+      <w:proofErr w:type="spellStart"/>
+      <w:r>
+        <w:rPr>
+          <w:rFonts w:ascii="Menlo Regular" w:hAnsi="Menlo Regular" w:cs="Menlo Regular"/>
+          <w:color w:val="000000"/>
+          <w:sz w:val="22"/>
+          <w:szCs w:val="22"/>
+        </w:rPr>
+        <w:t>rwString</w:t>
+      </w:r>
+      <w:proofErr w:type="spellEnd"/>
+    </w:p>
+    <w:p>
+      <w:pPr>
+        <w:widowControl w:val="0"/>
+        <w:tabs>
+          <w:tab w:val="left" w:pos="529"/>
+        </w:tabs>
+        <w:autoSpaceDE w:val="0"/>
+        <w:autoSpaceDN w:val="0"/>
+        <w:adjustRightInd w:val="0"/>
+        <w:rPr>
+          <w:rFonts w:ascii="Menlo Regular" w:hAnsi="Menlo Regular" w:cs="Menlo Regular"/>
+          <w:color w:val="000000"/>
+          <w:sz w:val="22"/>
+          <w:szCs w:val="22"/>
+        </w:rPr>
+      </w:pPr>
+      <w:r>
+        <w:rPr>
+          <w:rFonts w:ascii="Menlo Regular" w:hAnsi="Menlo Regular" w:cs="Menlo Regular"/>
+          <w:color w:val="000000"/>
+          <w:sz w:val="22"/>
+          <w:szCs w:val="22"/>
+        </w:rPr>
+        <w:t xml:space="preserve">    }</w:t>
+      </w:r>
+    </w:p>
+    <w:p>
+      <w:pPr>
+        <w:widowControl w:val="0"/>
+        <w:tabs>
+          <w:tab w:val="left" w:pos="529"/>
+        </w:tabs>
+        <w:autoSpaceDE w:val="0"/>
+        <w:autoSpaceDN w:val="0"/>
+        <w:adjustRightInd w:val="0"/>
+        <w:rPr>
+          <w:rFonts w:ascii="Menlo Regular" w:hAnsi="Menlo Regular" w:cs="Menlo Regular"/>
+          <w:color w:val="000000"/>
+          <w:sz w:val="22"/>
+          <w:szCs w:val="22"/>
+        </w:rPr>
+      </w:pPr>
+      <w:r>
+        <w:rPr>
+          <w:rFonts w:ascii="Menlo Regular" w:hAnsi="Menlo Regular" w:cs="Menlo Regular"/>
+          <w:color w:val="000000"/>
+          <w:sz w:val="22"/>
+          <w:szCs w:val="22"/>
+        </w:rPr>
+        <w:t xml:space="preserve">    </w:t>
+      </w:r>
+    </w:p>
+    <w:p>
+      <w:pPr>
+        <w:widowControl w:val="0"/>
+        <w:tabs>
+          <w:tab w:val="left" w:pos="529"/>
+        </w:tabs>
+        <w:autoSpaceDE w:val="0"/>
+        <w:autoSpaceDN w:val="0"/>
+        <w:adjustRightInd w:val="0"/>
+        <w:rPr>
+          <w:rFonts w:ascii="Menlo Regular" w:hAnsi="Menlo Regular" w:cs="Menlo Regular"/>
+          <w:color w:val="000000"/>
+          <w:sz w:val="22"/>
+          <w:szCs w:val="22"/>
+        </w:rPr>
+      </w:pPr>
+      <w:r>
+        <w:rPr>
+          <w:rFonts w:ascii="Menlo Regular" w:hAnsi="Menlo Regular" w:cs="Menlo Regular"/>
+          <w:color w:val="000000"/>
+          <w:sz w:val="22"/>
+          <w:szCs w:val="22"/>
+        </w:rPr>
+        <w:t xml:space="preserve">    </w:t>
+      </w:r>
+      <w:proofErr w:type="gramStart"/>
+      <w:r>
+        <w:rPr>
+          <w:rFonts w:ascii="Menlo Regular" w:hAnsi="Menlo Regular" w:cs="Menlo Regular"/>
+          <w:color w:val="0000FF"/>
+          <w:sz w:val="22"/>
+          <w:szCs w:val="22"/>
+        </w:rPr>
+        <w:t>public</w:t>
+      </w:r>
+      <w:proofErr w:type="gramEnd"/>
+      <w:r>
+        <w:rPr>
+          <w:rFonts w:ascii="Menlo Regular" w:hAnsi="Menlo Regular" w:cs="Menlo Regular"/>
+          <w:color w:val="000000"/>
+          <w:sz w:val="22"/>
+          <w:szCs w:val="22"/>
+        </w:rPr>
+        <w:t xml:space="preserve"> </w:t>
+      </w:r>
+      <w:r>
+        <w:rPr>
+          <w:rFonts w:ascii="Menlo Regular" w:hAnsi="Menlo Regular" w:cs="Menlo Regular"/>
+          <w:color w:val="0000FF"/>
+          <w:sz w:val="22"/>
+          <w:szCs w:val="22"/>
+        </w:rPr>
+        <w:t>convenience</w:t>
+      </w:r>
+      <w:r>
+        <w:rPr>
+          <w:rFonts w:ascii="Menlo Regular" w:hAnsi="Menlo Regular" w:cs="Menlo Regular"/>
+          <w:color w:val="000000"/>
+          <w:sz w:val="22"/>
+          <w:szCs w:val="22"/>
+        </w:rPr>
+        <w:t xml:space="preserve"> </w:t>
+      </w:r>
+      <w:proofErr w:type="spellStart"/>
+      <w:r>
+        <w:rPr>
+          <w:rFonts w:ascii="Menlo Regular" w:hAnsi="Menlo Regular" w:cs="Menlo Regular"/>
+          <w:color w:val="0000FF"/>
+          <w:sz w:val="22"/>
+          <w:szCs w:val="22"/>
+        </w:rPr>
+        <w:t>init</w:t>
+      </w:r>
+      <w:proofErr w:type="spellEnd"/>
+      <w:r>
+        <w:rPr>
+          <w:rFonts w:ascii="Menlo Regular" w:hAnsi="Menlo Regular" w:cs="Menlo Regular"/>
+          <w:color w:val="000000"/>
+          <w:sz w:val="22"/>
+          <w:szCs w:val="22"/>
+        </w:rPr>
+        <w:t>() {</w:t>
+      </w:r>
+    </w:p>
+    <w:p>
+      <w:pPr>
+        <w:widowControl w:val="0"/>
+        <w:tabs>
+          <w:tab w:val="left" w:pos="529"/>
+        </w:tabs>
+        <w:autoSpaceDE w:val="0"/>
+        <w:autoSpaceDN w:val="0"/>
+        <w:adjustRightInd w:val="0"/>
+        <w:rPr>
+          <w:rFonts w:ascii="Menlo Regular" w:hAnsi="Menlo Regular" w:cs="Menlo Regular"/>
+          <w:color w:val="000000"/>
+          <w:sz w:val="22"/>
+          <w:szCs w:val="22"/>
+        </w:rPr>
+      </w:pPr>
+      <w:r>
+        <w:rPr>
+          <w:rFonts w:ascii="Menlo Regular" w:hAnsi="Menlo Regular" w:cs="Menlo Regular"/>
+          <w:color w:val="000000"/>
+          <w:sz w:val="22"/>
+          <w:szCs w:val="22"/>
+        </w:rPr>
+        <w:t xml:space="preserve">        </w:t>
+      </w:r>
+      <w:proofErr w:type="spellStart"/>
+      <w:proofErr w:type="gramStart"/>
+      <w:r>
+        <w:rPr>
+          <w:rFonts w:ascii="Menlo Regular" w:hAnsi="Menlo Regular" w:cs="Menlo Regular"/>
+          <w:color w:val="0000FF"/>
+          <w:sz w:val="22"/>
+          <w:szCs w:val="22"/>
+        </w:rPr>
+        <w:t>self</w:t>
+      </w:r>
+      <w:r>
+        <w:rPr>
+          <w:rFonts w:ascii="Menlo Regular" w:hAnsi="Menlo Regular" w:cs="Menlo Regular"/>
+          <w:color w:val="000000"/>
+          <w:sz w:val="22"/>
+          <w:szCs w:val="22"/>
+        </w:rPr>
+        <w:t>.</w:t>
+      </w:r>
+      <w:r>
+        <w:rPr>
+          <w:rFonts w:ascii="Menlo Regular" w:hAnsi="Menlo Regular" w:cs="Menlo Regular"/>
+          <w:color w:val="0000FF"/>
+          <w:sz w:val="22"/>
+          <w:szCs w:val="22"/>
+        </w:rPr>
+        <w:t>init</w:t>
+      </w:r>
+      <w:proofErr w:type="spellEnd"/>
+      <w:proofErr w:type="gramEnd"/>
+      <w:r>
+        <w:rPr>
+          <w:rFonts w:ascii="Menlo Regular" w:hAnsi="Menlo Regular" w:cs="Menlo Regular"/>
+          <w:color w:val="000000"/>
+          <w:sz w:val="22"/>
+          <w:szCs w:val="22"/>
+        </w:rPr>
+        <w:t>(</w:t>
+      </w:r>
+      <w:proofErr w:type="spellStart"/>
+      <w:r>
+        <w:rPr>
+          <w:rFonts w:ascii="Menlo Regular" w:hAnsi="Menlo Regular" w:cs="Menlo Regular"/>
+          <w:color w:val="000000"/>
+          <w:sz w:val="22"/>
+          <w:szCs w:val="22"/>
+        </w:rPr>
+        <w:t>aString</w:t>
+      </w:r>
+      <w:proofErr w:type="spellEnd"/>
+      <w:r>
+        <w:rPr>
+          <w:rFonts w:ascii="Menlo Regular" w:hAnsi="Menlo Regular" w:cs="Menlo Regular"/>
+          <w:color w:val="000000"/>
+          <w:sz w:val="22"/>
+          <w:szCs w:val="22"/>
+        </w:rPr>
+        <w:t xml:space="preserve">: </w:t>
+      </w:r>
+      <w:r>
+        <w:rPr>
+          <w:rFonts w:ascii="Menlo Regular" w:hAnsi="Menlo Regular" w:cs="Menlo Regular"/>
+          <w:color w:val="A31515"/>
+          <w:sz w:val="22"/>
+          <w:szCs w:val="22"/>
+        </w:rPr>
+        <w:t>""</w:t>
+      </w:r>
+      <w:r>
+        <w:rPr>
+          <w:rFonts w:ascii="Menlo Regular" w:hAnsi="Menlo Regular" w:cs="Menlo Regular"/>
+          <w:color w:val="000000"/>
+          <w:sz w:val="22"/>
+          <w:szCs w:val="22"/>
+        </w:rPr>
+        <w:t xml:space="preserve">, </w:t>
+      </w:r>
+      <w:proofErr w:type="spellStart"/>
+      <w:r>
+        <w:rPr>
+          <w:rFonts w:ascii="Menlo Regular" w:hAnsi="Menlo Regular" w:cs="Menlo Regular"/>
+          <w:color w:val="000000"/>
+          <w:sz w:val="22"/>
+          <w:szCs w:val="22"/>
+        </w:rPr>
+        <w:t>rwString</w:t>
+      </w:r>
+      <w:proofErr w:type="spellEnd"/>
+      <w:r>
+        <w:rPr>
+          <w:rFonts w:ascii="Menlo Regular" w:hAnsi="Menlo Regular" w:cs="Menlo Regular"/>
+          <w:color w:val="000000"/>
+          <w:sz w:val="22"/>
+          <w:szCs w:val="22"/>
+        </w:rPr>
+        <w:t xml:space="preserve">: </w:t>
+      </w:r>
+      <w:r>
+        <w:rPr>
+          <w:rFonts w:ascii="Menlo Regular" w:hAnsi="Menlo Regular" w:cs="Menlo Regular"/>
+          <w:color w:val="A31515"/>
+          <w:sz w:val="22"/>
+          <w:szCs w:val="22"/>
+        </w:rPr>
+        <w:t>"Go Ducks!"</w:t>
+      </w:r>
+      <w:r>
+        <w:rPr>
+          <w:rFonts w:ascii="Menlo Regular" w:hAnsi="Menlo Regular" w:cs="Menlo Regular"/>
+          <w:color w:val="000000"/>
+          <w:sz w:val="22"/>
+          <w:szCs w:val="22"/>
+        </w:rPr>
+        <w:t>)</w:t>
+      </w:r>
+    </w:p>
+    <w:p>
+      <w:pPr>
+        <w:widowControl w:val="0"/>
+        <w:tabs>
+          <w:tab w:val="left" w:pos="529"/>
+        </w:tabs>
+        <w:autoSpaceDE w:val="0"/>
+        <w:autoSpaceDN w:val="0"/>
+        <w:adjustRightInd w:val="0"/>
+        <w:rPr>
+          <w:rFonts w:ascii="Menlo Regular" w:hAnsi="Menlo Regular" w:cs="Menlo Regular"/>
+          <w:color w:val="000000"/>
+          <w:sz w:val="22"/>
+          <w:szCs w:val="22"/>
+        </w:rPr>
+      </w:pPr>
+      <w:r>
+        <w:rPr>
+          <w:rFonts w:ascii="Menlo Regular" w:hAnsi="Menlo Regular" w:cs="Menlo Regular"/>
+          <w:color w:val="000000"/>
+          <w:sz w:val="22"/>
+          <w:szCs w:val="22"/>
+        </w:rPr>
+        <w:t xml:space="preserve">    }</w:t>
+      </w:r>
+      <w:r>
+        <w:rPr>
+          <w:rFonts w:ascii="Menlo Regular" w:hAnsi="Menlo Regular" w:cs="Menlo Regular"/>
+          <w:color w:val="000000"/>
+          <w:sz w:val="22"/>
+          <w:szCs w:val="22"/>
+        </w:rPr>
+        <w:t xml:space="preserve">   </w:t>
+      </w:r>
+    </w:p>
+    <w:p>
+      <w:pPr>
+        <w:widowControl w:val="0"/>
+        <w:tabs>
+          <w:tab w:val="left" w:pos="529"/>
+        </w:tabs>
+        <w:autoSpaceDE w:val="0"/>
+        <w:autoSpaceDN w:val="0"/>
+        <w:adjustRightInd w:val="0"/>
+        <w:rPr>
+          <w:rFonts w:ascii="Menlo Regular" w:hAnsi="Menlo Regular" w:cs="Menlo Regular"/>
+          <w:color w:val="000000"/>
+          <w:sz w:val="22"/>
+          <w:szCs w:val="22"/>
+        </w:rPr>
+      </w:pPr>
+      <w:r>
+        <w:rPr>
+          <w:rFonts w:ascii="Menlo Regular" w:hAnsi="Menlo Regular" w:cs="Menlo Regular"/>
+          <w:color w:val="000000"/>
+          <w:sz w:val="22"/>
+          <w:szCs w:val="22"/>
+        </w:rPr>
+        <w:t xml:space="preserve">    </w:t>
+      </w:r>
+    </w:p>
+    <w:p>
+      <w:pPr>
+        <w:widowControl w:val="0"/>
+        <w:tabs>
+          <w:tab w:val="left" w:pos="529"/>
+        </w:tabs>
+        <w:autoSpaceDE w:val="0"/>
+        <w:autoSpaceDN w:val="0"/>
+        <w:adjustRightInd w:val="0"/>
+        <w:rPr>
+          <w:rFonts w:ascii="Menlo Regular" w:hAnsi="Menlo Regular" w:cs="Menlo Regular"/>
+          <w:color w:val="000000"/>
+          <w:sz w:val="22"/>
+          <w:szCs w:val="22"/>
+        </w:rPr>
+      </w:pPr>
+      <w:r>
+        <w:rPr>
+          <w:rFonts w:ascii="Menlo Regular" w:hAnsi="Menlo Regular" w:cs="Menlo Regular"/>
+          <w:color w:val="000000"/>
+          <w:sz w:val="22"/>
+          <w:szCs w:val="22"/>
+        </w:rPr>
+        <w:t xml:space="preserve">    </w:t>
+      </w:r>
+      <w:proofErr w:type="spellStart"/>
+      <w:proofErr w:type="gramStart"/>
+      <w:r>
+        <w:rPr>
+          <w:rFonts w:ascii="Menlo Regular" w:hAnsi="Menlo Regular" w:cs="Menlo Regular"/>
+          <w:color w:val="0000FF"/>
+          <w:sz w:val="22"/>
+          <w:szCs w:val="22"/>
         </w:rPr>
         <w:t>func</w:t>
       </w:r>
@@ -813,6 +2998,8 @@
         <w:rPr>
           <w:rFonts w:ascii="Menlo Regular" w:hAnsi="Menlo Regular" w:cs="Menlo Regular"/>
           <w:color w:val="000000"/>
+          <w:sz w:val="22"/>
+          <w:szCs w:val="22"/>
         </w:rPr>
         <w:t xml:space="preserve"> </w:t>
       </w:r>
@@ -821,6 +3008,8 @@
         <w:rPr>
           <w:rFonts w:ascii="Menlo Regular" w:hAnsi="Menlo Regular" w:cs="Menlo Regular"/>
           <w:color w:val="000000"/>
+          <w:sz w:val="22"/>
+          <w:szCs w:val="22"/>
         </w:rPr>
         <w:t>doSomething</w:t>
       </w:r>
@@ -829,6 +3018,1296 @@
         <w:rPr>
           <w:rFonts w:ascii="Menlo Regular" w:hAnsi="Menlo Regular" w:cs="Menlo Regular"/>
           <w:color w:val="000000"/>
+          <w:sz w:val="22"/>
+          <w:szCs w:val="22"/>
+        </w:rPr>
+        <w:t xml:space="preserve">() { </w:t>
+      </w:r>
+      <w:r>
+        <w:rPr>
+          <w:rFonts w:ascii="Menlo Regular" w:hAnsi="Menlo Regular" w:cs="Menlo Regular"/>
+          <w:color w:val="000000"/>
+          <w:sz w:val="22"/>
+          <w:szCs w:val="22"/>
+        </w:rPr>
+        <w:t>}</w:t>
+      </w:r>
+    </w:p>
+    <w:p>
+      <w:pPr>
+        <w:widowControl w:val="0"/>
+        <w:tabs>
+          <w:tab w:val="left" w:pos="529"/>
+        </w:tabs>
+        <w:autoSpaceDE w:val="0"/>
+        <w:autoSpaceDN w:val="0"/>
+        <w:adjustRightInd w:val="0"/>
+        <w:rPr>
+          <w:rFonts w:ascii="Menlo Regular" w:hAnsi="Menlo Regular" w:cs="Menlo Regular"/>
+          <w:color w:val="000000"/>
+          <w:sz w:val="22"/>
+          <w:szCs w:val="22"/>
+        </w:rPr>
+      </w:pPr>
+      <w:r>
+        <w:rPr>
+          <w:rFonts w:ascii="Menlo Regular" w:hAnsi="Menlo Regular" w:cs="Menlo Regular"/>
+          <w:color w:val="000000"/>
+          <w:sz w:val="22"/>
+          <w:szCs w:val="22"/>
+        </w:rPr>
+        <w:t xml:space="preserve">    </w:t>
+      </w:r>
+    </w:p>
+    <w:p>
+      <w:pPr>
+        <w:widowControl w:val="0"/>
+        <w:tabs>
+          <w:tab w:val="left" w:pos="529"/>
+        </w:tabs>
+        <w:autoSpaceDE w:val="0"/>
+        <w:autoSpaceDN w:val="0"/>
+        <w:adjustRightInd w:val="0"/>
+        <w:rPr>
+          <w:rFonts w:ascii="Menlo Regular" w:hAnsi="Menlo Regular" w:cs="Menlo Regular"/>
+          <w:color w:val="000000"/>
+          <w:sz w:val="22"/>
+          <w:szCs w:val="22"/>
+        </w:rPr>
+      </w:pPr>
+      <w:r>
+        <w:rPr>
+          <w:rFonts w:ascii="Menlo Regular" w:hAnsi="Menlo Regular" w:cs="Menlo Regular"/>
+          <w:color w:val="000000"/>
+          <w:sz w:val="22"/>
+          <w:szCs w:val="22"/>
+        </w:rPr>
+        <w:t xml:space="preserve">    </w:t>
+      </w:r>
+      <w:proofErr w:type="spellStart"/>
+      <w:proofErr w:type="gramStart"/>
+      <w:r>
+        <w:rPr>
+          <w:rFonts w:ascii="Menlo Regular" w:hAnsi="Menlo Regular" w:cs="Menlo Regular"/>
+          <w:color w:val="0000FF"/>
+          <w:sz w:val="22"/>
+          <w:szCs w:val="22"/>
+        </w:rPr>
+        <w:t>func</w:t>
+      </w:r>
+      <w:proofErr w:type="spellEnd"/>
+      <w:proofErr w:type="gramEnd"/>
+      <w:r>
+        <w:rPr>
+          <w:rFonts w:ascii="Menlo Regular" w:hAnsi="Menlo Regular" w:cs="Menlo Regular"/>
+          <w:color w:val="000000"/>
+          <w:sz w:val="22"/>
+          <w:szCs w:val="22"/>
+        </w:rPr>
+        <w:t xml:space="preserve"> </w:t>
+      </w:r>
+      <w:proofErr w:type="spellStart"/>
+      <w:r>
+        <w:rPr>
+          <w:rFonts w:ascii="Menlo Regular" w:hAnsi="Menlo Regular" w:cs="Menlo Regular"/>
+          <w:color w:val="000000"/>
+          <w:sz w:val="22"/>
+          <w:szCs w:val="22"/>
+        </w:rPr>
+        <w:t>doSomethingWithParameter</w:t>
+      </w:r>
+      <w:proofErr w:type="spellEnd"/>
+      <w:r>
+        <w:rPr>
+          <w:rFonts w:ascii="Menlo Regular" w:hAnsi="Menlo Regular" w:cs="Menlo Regular"/>
+          <w:color w:val="000000"/>
+          <w:sz w:val="22"/>
+          <w:szCs w:val="22"/>
+        </w:rPr>
+        <w:t xml:space="preserve">(parameter : </w:t>
+      </w:r>
+      <w:proofErr w:type="spellStart"/>
+      <w:r>
+        <w:rPr>
+          <w:rFonts w:ascii="Menlo Regular" w:hAnsi="Menlo Regular" w:cs="Menlo Regular"/>
+          <w:color w:val="2B839F"/>
+          <w:sz w:val="22"/>
+          <w:szCs w:val="22"/>
+        </w:rPr>
+        <w:t>Int</w:t>
+      </w:r>
+      <w:proofErr w:type="spellEnd"/>
+      <w:r>
+        <w:rPr>
+          <w:rFonts w:ascii="Menlo Regular" w:hAnsi="Menlo Regular" w:cs="Menlo Regular"/>
+          <w:color w:val="000000"/>
+          <w:sz w:val="22"/>
+          <w:szCs w:val="22"/>
+        </w:rPr>
+        <w:t>) {</w:t>
+      </w:r>
+    </w:p>
+    <w:p>
+      <w:pPr>
+        <w:widowControl w:val="0"/>
+        <w:tabs>
+          <w:tab w:val="left" w:pos="529"/>
+        </w:tabs>
+        <w:autoSpaceDE w:val="0"/>
+        <w:autoSpaceDN w:val="0"/>
+        <w:adjustRightInd w:val="0"/>
+        <w:rPr>
+          <w:rFonts w:ascii="Menlo Regular" w:hAnsi="Menlo Regular" w:cs="Menlo Regular"/>
+          <w:color w:val="000000"/>
+          <w:sz w:val="22"/>
+          <w:szCs w:val="22"/>
+        </w:rPr>
+      </w:pPr>
+      <w:r>
+        <w:rPr>
+          <w:rFonts w:ascii="Menlo Regular" w:hAnsi="Menlo Regular" w:cs="Menlo Regular"/>
+          <w:color w:val="000000"/>
+          <w:sz w:val="22"/>
+          <w:szCs w:val="22"/>
+        </w:rPr>
+        <w:t xml:space="preserve">        </w:t>
+      </w:r>
+    </w:p>
+    <w:p>
+      <w:pPr>
+        <w:widowControl w:val="0"/>
+        <w:tabs>
+          <w:tab w:val="left" w:pos="529"/>
+        </w:tabs>
+        <w:autoSpaceDE w:val="0"/>
+        <w:autoSpaceDN w:val="0"/>
+        <w:adjustRightInd w:val="0"/>
+        <w:rPr>
+          <w:rFonts w:ascii="Menlo Regular" w:hAnsi="Menlo Regular" w:cs="Menlo Regular"/>
+          <w:color w:val="000000"/>
+          <w:sz w:val="22"/>
+          <w:szCs w:val="22"/>
+        </w:rPr>
+      </w:pPr>
+      <w:r>
+        <w:rPr>
+          <w:rFonts w:ascii="Menlo Regular" w:hAnsi="Menlo Regular" w:cs="Menlo Regular"/>
+          <w:color w:val="000000"/>
+          <w:sz w:val="22"/>
+          <w:szCs w:val="22"/>
+        </w:rPr>
+        <w:t xml:space="preserve">    }</w:t>
+      </w:r>
+    </w:p>
+    <w:p>
+      <w:pPr>
+        <w:widowControl w:val="0"/>
+        <w:tabs>
+          <w:tab w:val="left" w:pos="529"/>
+        </w:tabs>
+        <w:autoSpaceDE w:val="0"/>
+        <w:autoSpaceDN w:val="0"/>
+        <w:adjustRightInd w:val="0"/>
+        <w:rPr>
+          <w:rFonts w:ascii="Menlo Regular" w:hAnsi="Menlo Regular" w:cs="Menlo Regular"/>
+          <w:color w:val="000000"/>
+          <w:sz w:val="22"/>
+          <w:szCs w:val="22"/>
+        </w:rPr>
+      </w:pPr>
+      <w:r>
+        <w:rPr>
+          <w:rFonts w:ascii="Menlo Regular" w:hAnsi="Menlo Regular" w:cs="Menlo Regular"/>
+          <w:color w:val="000000"/>
+          <w:sz w:val="22"/>
+          <w:szCs w:val="22"/>
+        </w:rPr>
+        <w:t xml:space="preserve">    </w:t>
+      </w:r>
+    </w:p>
+    <w:p>
+      <w:pPr>
+        <w:widowControl w:val="0"/>
+        <w:tabs>
+          <w:tab w:val="left" w:pos="529"/>
+        </w:tabs>
+        <w:autoSpaceDE w:val="0"/>
+        <w:autoSpaceDN w:val="0"/>
+        <w:adjustRightInd w:val="0"/>
+        <w:rPr>
+          <w:rFonts w:ascii="Menlo Regular" w:hAnsi="Menlo Regular" w:cs="Menlo Regular"/>
+          <w:color w:val="000000"/>
+          <w:sz w:val="22"/>
+          <w:szCs w:val="22"/>
+        </w:rPr>
+      </w:pPr>
+      <w:r>
+        <w:rPr>
+          <w:rFonts w:ascii="Menlo Regular" w:hAnsi="Menlo Regular" w:cs="Menlo Regular"/>
+          <w:color w:val="000000"/>
+          <w:sz w:val="22"/>
+          <w:szCs w:val="22"/>
+        </w:rPr>
+        <w:t xml:space="preserve">    </w:t>
+      </w:r>
+      <w:proofErr w:type="spellStart"/>
+      <w:proofErr w:type="gramStart"/>
+      <w:r>
+        <w:rPr>
+          <w:rFonts w:ascii="Menlo Regular" w:hAnsi="Menlo Regular" w:cs="Menlo Regular"/>
+          <w:color w:val="0000FF"/>
+          <w:sz w:val="22"/>
+          <w:szCs w:val="22"/>
+        </w:rPr>
+        <w:t>func</w:t>
+      </w:r>
+      <w:proofErr w:type="spellEnd"/>
+      <w:proofErr w:type="gramEnd"/>
+      <w:r>
+        <w:rPr>
+          <w:rFonts w:ascii="Menlo Regular" w:hAnsi="Menlo Regular" w:cs="Menlo Regular"/>
+          <w:color w:val="000000"/>
+          <w:sz w:val="22"/>
+          <w:szCs w:val="22"/>
+        </w:rPr>
+        <w:t xml:space="preserve"> </w:t>
+      </w:r>
+      <w:proofErr w:type="spellStart"/>
+      <w:r>
+        <w:rPr>
+          <w:rFonts w:ascii="Menlo Regular" w:hAnsi="Menlo Regular" w:cs="Menlo Regular"/>
+          <w:color w:val="000000"/>
+          <w:sz w:val="22"/>
+          <w:szCs w:val="22"/>
+        </w:rPr>
+        <w:t>doSomethingWithOptionalParameter</w:t>
+      </w:r>
+      <w:proofErr w:type="spellEnd"/>
+      <w:r>
+        <w:rPr>
+          <w:rFonts w:ascii="Menlo Regular" w:hAnsi="Menlo Regular" w:cs="Menlo Regular"/>
+          <w:color w:val="000000"/>
+          <w:sz w:val="22"/>
+          <w:szCs w:val="22"/>
+        </w:rPr>
+        <w:t xml:space="preserve">(parameter : </w:t>
+      </w:r>
+      <w:proofErr w:type="spellStart"/>
+      <w:r>
+        <w:rPr>
+          <w:rFonts w:ascii="Menlo Regular" w:hAnsi="Menlo Regular" w:cs="Menlo Regular"/>
+          <w:color w:val="2B839F"/>
+          <w:sz w:val="22"/>
+          <w:szCs w:val="22"/>
+        </w:rPr>
+        <w:t>Int</w:t>
+      </w:r>
+      <w:proofErr w:type="spellEnd"/>
+      <w:r>
+        <w:rPr>
+          <w:rFonts w:ascii="Menlo Regular" w:hAnsi="Menlo Regular" w:cs="Menlo Regular"/>
+          <w:color w:val="000000"/>
+          <w:sz w:val="22"/>
+          <w:szCs w:val="22"/>
+        </w:rPr>
+        <w:t>? = 0) {</w:t>
+      </w:r>
+    </w:p>
+    <w:p>
+      <w:pPr>
+        <w:widowControl w:val="0"/>
+        <w:tabs>
+          <w:tab w:val="left" w:pos="529"/>
+        </w:tabs>
+        <w:autoSpaceDE w:val="0"/>
+        <w:autoSpaceDN w:val="0"/>
+        <w:adjustRightInd w:val="0"/>
+        <w:rPr>
+          <w:rFonts w:ascii="Menlo Regular" w:hAnsi="Menlo Regular" w:cs="Menlo Regular"/>
+          <w:color w:val="000000"/>
+          <w:sz w:val="22"/>
+          <w:szCs w:val="22"/>
+        </w:rPr>
+      </w:pPr>
+      <w:r>
+        <w:rPr>
+          <w:rFonts w:ascii="Menlo Regular" w:hAnsi="Menlo Regular" w:cs="Menlo Regular"/>
+          <w:color w:val="000000"/>
+          <w:sz w:val="22"/>
+          <w:szCs w:val="22"/>
+        </w:rPr>
+        <w:t xml:space="preserve">        </w:t>
+      </w:r>
+    </w:p>
+    <w:p>
+      <w:pPr>
+        <w:widowControl w:val="0"/>
+        <w:tabs>
+          <w:tab w:val="left" w:pos="529"/>
+        </w:tabs>
+        <w:autoSpaceDE w:val="0"/>
+        <w:autoSpaceDN w:val="0"/>
+        <w:adjustRightInd w:val="0"/>
+        <w:rPr>
+          <w:rFonts w:ascii="Menlo Regular" w:hAnsi="Menlo Regular" w:cs="Menlo Regular"/>
+          <w:color w:val="000000"/>
+          <w:sz w:val="22"/>
+          <w:szCs w:val="22"/>
+        </w:rPr>
+      </w:pPr>
+      <w:r>
+        <w:rPr>
+          <w:rFonts w:ascii="Menlo Regular" w:hAnsi="Menlo Regular" w:cs="Menlo Regular"/>
+          <w:color w:val="000000"/>
+          <w:sz w:val="22"/>
+          <w:szCs w:val="22"/>
+        </w:rPr>
+        <w:t xml:space="preserve">    }</w:t>
+      </w:r>
+    </w:p>
+    <w:p>
+      <w:pPr>
+        <w:widowControl w:val="0"/>
+        <w:tabs>
+          <w:tab w:val="left" w:pos="529"/>
+        </w:tabs>
+        <w:autoSpaceDE w:val="0"/>
+        <w:autoSpaceDN w:val="0"/>
+        <w:adjustRightInd w:val="0"/>
+        <w:rPr>
+          <w:rFonts w:ascii="Menlo Regular" w:hAnsi="Menlo Regular" w:cs="Menlo Regular"/>
+          <w:color w:val="000000"/>
+          <w:sz w:val="22"/>
+          <w:szCs w:val="22"/>
+        </w:rPr>
+      </w:pPr>
+      <w:r>
+        <w:rPr>
+          <w:rFonts w:ascii="Menlo Regular" w:hAnsi="Menlo Regular" w:cs="Menlo Regular"/>
+          <w:color w:val="000000"/>
+          <w:sz w:val="22"/>
+          <w:szCs w:val="22"/>
+        </w:rPr>
+        <w:t xml:space="preserve">    </w:t>
+      </w:r>
+    </w:p>
+    <w:p>
+      <w:pPr>
+        <w:widowControl w:val="0"/>
+        <w:tabs>
+          <w:tab w:val="left" w:pos="529"/>
+        </w:tabs>
+        <w:autoSpaceDE w:val="0"/>
+        <w:autoSpaceDN w:val="0"/>
+        <w:adjustRightInd w:val="0"/>
+        <w:rPr>
+          <w:rFonts w:ascii="Menlo Regular" w:hAnsi="Menlo Regular" w:cs="Menlo Regular"/>
+          <w:color w:val="000000"/>
+          <w:sz w:val="22"/>
+          <w:szCs w:val="22"/>
+        </w:rPr>
+      </w:pPr>
+      <w:r>
+        <w:rPr>
+          <w:rFonts w:ascii="Menlo Regular" w:hAnsi="Menlo Regular" w:cs="Menlo Regular"/>
+          <w:color w:val="000000"/>
+          <w:sz w:val="22"/>
+          <w:szCs w:val="22"/>
+        </w:rPr>
+        <w:t xml:space="preserve">    </w:t>
+      </w:r>
+      <w:proofErr w:type="spellStart"/>
+      <w:proofErr w:type="gramStart"/>
+      <w:r>
+        <w:rPr>
+          <w:rFonts w:ascii="Menlo Regular" w:hAnsi="Menlo Regular" w:cs="Menlo Regular"/>
+          <w:color w:val="0000FF"/>
+          <w:sz w:val="22"/>
+          <w:szCs w:val="22"/>
+        </w:rPr>
+        <w:t>func</w:t>
+      </w:r>
+      <w:proofErr w:type="spellEnd"/>
+      <w:proofErr w:type="gramEnd"/>
+      <w:r>
+        <w:rPr>
+          <w:rFonts w:ascii="Menlo Regular" w:hAnsi="Menlo Regular" w:cs="Menlo Regular"/>
+          <w:color w:val="000000"/>
+          <w:sz w:val="22"/>
+          <w:szCs w:val="22"/>
+        </w:rPr>
+        <w:t xml:space="preserve"> </w:t>
+      </w:r>
+      <w:proofErr w:type="spellStart"/>
+      <w:r>
+        <w:rPr>
+          <w:rFonts w:ascii="Menlo Regular" w:hAnsi="Menlo Regular" w:cs="Menlo Regular"/>
+          <w:color w:val="000000"/>
+          <w:sz w:val="22"/>
+          <w:szCs w:val="22"/>
+        </w:rPr>
+        <w:t>returnSomething</w:t>
+      </w:r>
+      <w:proofErr w:type="spellEnd"/>
+      <w:r>
+        <w:rPr>
+          <w:rFonts w:ascii="Menlo Regular" w:hAnsi="Menlo Regular" w:cs="Menlo Regular"/>
+          <w:color w:val="000000"/>
+          <w:sz w:val="22"/>
+          <w:szCs w:val="22"/>
+        </w:rPr>
+        <w:t xml:space="preserve">() -&gt; </w:t>
+      </w:r>
+      <w:r>
+        <w:rPr>
+          <w:rFonts w:ascii="Menlo Regular" w:hAnsi="Menlo Regular" w:cs="Menlo Regular"/>
+          <w:color w:val="2B839F"/>
+          <w:sz w:val="22"/>
+          <w:szCs w:val="22"/>
+        </w:rPr>
+        <w:t>String</w:t>
+      </w:r>
+      <w:r>
+        <w:rPr>
+          <w:rFonts w:ascii="Menlo Regular" w:hAnsi="Menlo Regular" w:cs="Menlo Regular"/>
+          <w:color w:val="000000"/>
+          <w:sz w:val="22"/>
+          <w:szCs w:val="22"/>
+        </w:rPr>
+        <w:t xml:space="preserve"> {</w:t>
+      </w:r>
+    </w:p>
+    <w:p>
+      <w:pPr>
+        <w:widowControl w:val="0"/>
+        <w:tabs>
+          <w:tab w:val="left" w:pos="529"/>
+        </w:tabs>
+        <w:autoSpaceDE w:val="0"/>
+        <w:autoSpaceDN w:val="0"/>
+        <w:adjustRightInd w:val="0"/>
+        <w:rPr>
+          <w:rFonts w:ascii="Menlo Regular" w:hAnsi="Menlo Regular" w:cs="Menlo Regular"/>
+          <w:color w:val="000000"/>
+          <w:sz w:val="22"/>
+          <w:szCs w:val="22"/>
+        </w:rPr>
+      </w:pPr>
+      <w:r>
+        <w:rPr>
+          <w:rFonts w:ascii="Menlo Regular" w:hAnsi="Menlo Regular" w:cs="Menlo Regular"/>
+          <w:color w:val="000000"/>
+          <w:sz w:val="22"/>
+          <w:szCs w:val="22"/>
+        </w:rPr>
+        <w:t xml:space="preserve">        </w:t>
+      </w:r>
+      <w:proofErr w:type="gramStart"/>
+      <w:r>
+        <w:rPr>
+          <w:rFonts w:ascii="Menlo Regular" w:hAnsi="Menlo Regular" w:cs="Menlo Regular"/>
+          <w:color w:val="0000FF"/>
+          <w:sz w:val="22"/>
+          <w:szCs w:val="22"/>
+        </w:rPr>
+        <w:t>return</w:t>
+      </w:r>
+      <w:proofErr w:type="gramEnd"/>
+      <w:r>
+        <w:rPr>
+          <w:rFonts w:ascii="Menlo Regular" w:hAnsi="Menlo Regular" w:cs="Menlo Regular"/>
+          <w:color w:val="000000"/>
+          <w:sz w:val="22"/>
+          <w:szCs w:val="22"/>
+        </w:rPr>
+        <w:t xml:space="preserve"> </w:t>
+      </w:r>
+      <w:r>
+        <w:rPr>
+          <w:rFonts w:ascii="Menlo Regular" w:hAnsi="Menlo Regular" w:cs="Menlo Regular"/>
+          <w:color w:val="A31515"/>
+          <w:sz w:val="22"/>
+          <w:szCs w:val="22"/>
+        </w:rPr>
+        <w:t>"Something"</w:t>
+      </w:r>
+    </w:p>
+    <w:p>
+      <w:pPr>
+        <w:widowControl w:val="0"/>
+        <w:tabs>
+          <w:tab w:val="left" w:pos="529"/>
+        </w:tabs>
+        <w:autoSpaceDE w:val="0"/>
+        <w:autoSpaceDN w:val="0"/>
+        <w:adjustRightInd w:val="0"/>
+        <w:rPr>
+          <w:rFonts w:ascii="Menlo Regular" w:hAnsi="Menlo Regular" w:cs="Menlo Regular"/>
+          <w:color w:val="000000"/>
+          <w:sz w:val="22"/>
+          <w:szCs w:val="22"/>
+        </w:rPr>
+      </w:pPr>
+      <w:r>
+        <w:rPr>
+          <w:rFonts w:ascii="Menlo Regular" w:hAnsi="Menlo Regular" w:cs="Menlo Regular"/>
+          <w:color w:val="000000"/>
+          <w:sz w:val="22"/>
+          <w:szCs w:val="22"/>
+        </w:rPr>
+        <w:t xml:space="preserve">    }</w:t>
+      </w:r>
+    </w:p>
+    <w:p>
+      <w:pPr>
+        <w:widowControl w:val="0"/>
+        <w:tabs>
+          <w:tab w:val="left" w:pos="529"/>
+        </w:tabs>
+        <w:autoSpaceDE w:val="0"/>
+        <w:autoSpaceDN w:val="0"/>
+        <w:adjustRightInd w:val="0"/>
+        <w:rPr>
+          <w:rFonts w:ascii="Menlo Regular" w:hAnsi="Menlo Regular" w:cs="Menlo Regular"/>
+          <w:color w:val="000000"/>
+          <w:sz w:val="22"/>
+          <w:szCs w:val="22"/>
+        </w:rPr>
+      </w:pPr>
+      <w:r>
+        <w:rPr>
+          <w:rFonts w:ascii="Menlo Regular" w:hAnsi="Menlo Regular" w:cs="Menlo Regular"/>
+          <w:color w:val="000000"/>
+          <w:sz w:val="22"/>
+          <w:szCs w:val="22"/>
+        </w:rPr>
+        <w:t xml:space="preserve">    </w:t>
+      </w:r>
+    </w:p>
+    <w:p>
+      <w:pPr>
+        <w:widowControl w:val="0"/>
+        <w:tabs>
+          <w:tab w:val="left" w:pos="529"/>
+        </w:tabs>
+        <w:autoSpaceDE w:val="0"/>
+        <w:autoSpaceDN w:val="0"/>
+        <w:adjustRightInd w:val="0"/>
+        <w:rPr>
+          <w:rFonts w:ascii="Menlo Regular" w:hAnsi="Menlo Regular" w:cs="Menlo Regular"/>
+          <w:color w:val="000000"/>
+          <w:sz w:val="22"/>
+          <w:szCs w:val="22"/>
+        </w:rPr>
+      </w:pPr>
+      <w:r>
+        <w:rPr>
+          <w:rFonts w:ascii="Menlo Regular" w:hAnsi="Menlo Regular" w:cs="Menlo Regular"/>
+          <w:color w:val="000000"/>
+          <w:sz w:val="22"/>
+          <w:szCs w:val="22"/>
+        </w:rPr>
+        <w:t xml:space="preserve">    </w:t>
+      </w:r>
+      <w:proofErr w:type="spellStart"/>
+      <w:proofErr w:type="gramStart"/>
+      <w:r>
+        <w:rPr>
+          <w:rFonts w:ascii="Menlo Regular" w:hAnsi="Menlo Regular" w:cs="Menlo Regular"/>
+          <w:color w:val="0000FF"/>
+          <w:sz w:val="22"/>
+          <w:szCs w:val="22"/>
+        </w:rPr>
+        <w:t>func</w:t>
+      </w:r>
+      <w:proofErr w:type="spellEnd"/>
+      <w:proofErr w:type="gramEnd"/>
+      <w:r>
+        <w:rPr>
+          <w:rFonts w:ascii="Menlo Regular" w:hAnsi="Menlo Regular" w:cs="Menlo Regular"/>
+          <w:color w:val="000000"/>
+          <w:sz w:val="22"/>
+          <w:szCs w:val="22"/>
+        </w:rPr>
+        <w:t xml:space="preserve"> </w:t>
+      </w:r>
+      <w:proofErr w:type="spellStart"/>
+      <w:r>
+        <w:rPr>
+          <w:rFonts w:ascii="Menlo Regular" w:hAnsi="Menlo Regular" w:cs="Menlo Regular"/>
+          <w:color w:val="000000"/>
+          <w:sz w:val="22"/>
+          <w:szCs w:val="22"/>
+        </w:rPr>
+        <w:t>returnTwoThings</w:t>
+      </w:r>
+      <w:proofErr w:type="spellEnd"/>
+      <w:r>
+        <w:rPr>
+          <w:rFonts w:ascii="Menlo Regular" w:hAnsi="Menlo Regular" w:cs="Menlo Regular"/>
+          <w:color w:val="000000"/>
+          <w:sz w:val="22"/>
+          <w:szCs w:val="22"/>
+        </w:rPr>
+        <w:t>() -&gt; (</w:t>
+      </w:r>
+      <w:r>
+        <w:rPr>
+          <w:rFonts w:ascii="Menlo Regular" w:hAnsi="Menlo Regular" w:cs="Menlo Regular"/>
+          <w:color w:val="2B839F"/>
+          <w:sz w:val="22"/>
+          <w:szCs w:val="22"/>
+        </w:rPr>
+        <w:t>String</w:t>
+      </w:r>
+      <w:r>
+        <w:rPr>
+          <w:rFonts w:ascii="Menlo Regular" w:hAnsi="Menlo Regular" w:cs="Menlo Regular"/>
+          <w:color w:val="000000"/>
+          <w:sz w:val="22"/>
+          <w:szCs w:val="22"/>
+        </w:rPr>
+        <w:t xml:space="preserve">, </w:t>
+      </w:r>
+      <w:proofErr w:type="spellStart"/>
+      <w:r>
+        <w:rPr>
+          <w:rFonts w:ascii="Menlo Regular" w:hAnsi="Menlo Regular" w:cs="Menlo Regular"/>
+          <w:color w:val="2B839F"/>
+          <w:sz w:val="22"/>
+          <w:szCs w:val="22"/>
+        </w:rPr>
+        <w:t>Int</w:t>
+      </w:r>
+      <w:proofErr w:type="spellEnd"/>
+      <w:r>
+        <w:rPr>
+          <w:rFonts w:ascii="Menlo Regular" w:hAnsi="Menlo Regular" w:cs="Menlo Regular"/>
+          <w:color w:val="000000"/>
+          <w:sz w:val="22"/>
+          <w:szCs w:val="22"/>
+        </w:rPr>
+        <w:t>) {</w:t>
+      </w:r>
+    </w:p>
+    <w:p>
+      <w:pPr>
+        <w:widowControl w:val="0"/>
+        <w:tabs>
+          <w:tab w:val="left" w:pos="529"/>
+        </w:tabs>
+        <w:autoSpaceDE w:val="0"/>
+        <w:autoSpaceDN w:val="0"/>
+        <w:adjustRightInd w:val="0"/>
+        <w:rPr>
+          <w:rFonts w:ascii="Menlo Regular" w:hAnsi="Menlo Regular" w:cs="Menlo Regular"/>
+          <w:color w:val="000000"/>
+          <w:sz w:val="22"/>
+          <w:szCs w:val="22"/>
+        </w:rPr>
+      </w:pPr>
+      <w:r>
+        <w:rPr>
+          <w:rFonts w:ascii="Menlo Regular" w:hAnsi="Menlo Regular" w:cs="Menlo Regular"/>
+          <w:color w:val="000000"/>
+          <w:sz w:val="22"/>
+          <w:szCs w:val="22"/>
+        </w:rPr>
+        <w:t xml:space="preserve">        </w:t>
+      </w:r>
+      <w:proofErr w:type="gramStart"/>
+      <w:r>
+        <w:rPr>
+          <w:rFonts w:ascii="Menlo Regular" w:hAnsi="Menlo Regular" w:cs="Menlo Regular"/>
+          <w:color w:val="0000FF"/>
+          <w:sz w:val="22"/>
+          <w:szCs w:val="22"/>
+        </w:rPr>
+        <w:t>return</w:t>
+      </w:r>
+      <w:proofErr w:type="gramEnd"/>
+      <w:r>
+        <w:rPr>
+          <w:rFonts w:ascii="Menlo Regular" w:hAnsi="Menlo Regular" w:cs="Menlo Regular"/>
+          <w:color w:val="000000"/>
+          <w:sz w:val="22"/>
+          <w:szCs w:val="22"/>
+        </w:rPr>
+        <w:t xml:space="preserve"> (</w:t>
+      </w:r>
+      <w:r>
+        <w:rPr>
+          <w:rFonts w:ascii="Menlo Regular" w:hAnsi="Menlo Regular" w:cs="Menlo Regular"/>
+          <w:color w:val="A31515"/>
+          <w:sz w:val="22"/>
+          <w:szCs w:val="22"/>
+        </w:rPr>
+        <w:t>"Tuples anyone?"</w:t>
+      </w:r>
+      <w:r>
+        <w:rPr>
+          <w:rFonts w:ascii="Menlo Regular" w:hAnsi="Menlo Regular" w:cs="Menlo Regular"/>
+          <w:color w:val="000000"/>
+          <w:sz w:val="22"/>
+          <w:szCs w:val="22"/>
+        </w:rPr>
+        <w:t>, 42)</w:t>
+      </w:r>
+    </w:p>
+    <w:p>
+      <w:pPr>
+        <w:widowControl w:val="0"/>
+        <w:tabs>
+          <w:tab w:val="left" w:pos="529"/>
+        </w:tabs>
+        <w:autoSpaceDE w:val="0"/>
+        <w:autoSpaceDN w:val="0"/>
+        <w:adjustRightInd w:val="0"/>
+        <w:rPr>
+          <w:rFonts w:ascii="Menlo Regular" w:hAnsi="Menlo Regular" w:cs="Menlo Regular"/>
+          <w:color w:val="000000"/>
+          <w:sz w:val="22"/>
+          <w:szCs w:val="22"/>
+        </w:rPr>
+      </w:pPr>
+      <w:r>
+        <w:rPr>
+          <w:rFonts w:ascii="Menlo Regular" w:hAnsi="Menlo Regular" w:cs="Menlo Regular"/>
+          <w:color w:val="000000"/>
+          <w:sz w:val="22"/>
+          <w:szCs w:val="22"/>
+        </w:rPr>
+        <w:t xml:space="preserve">    }</w:t>
+      </w:r>
+    </w:p>
+    <w:p>
+      <w:pPr>
+        <w:widowControl w:val="0"/>
+        <w:tabs>
+          <w:tab w:val="left" w:pos="529"/>
+        </w:tabs>
+        <w:autoSpaceDE w:val="0"/>
+        <w:autoSpaceDN w:val="0"/>
+        <w:adjustRightInd w:val="0"/>
+        <w:rPr>
+          <w:rFonts w:ascii="Menlo Regular" w:hAnsi="Menlo Regular" w:cs="Menlo Regular"/>
+          <w:color w:val="000000"/>
+          <w:sz w:val="22"/>
+          <w:szCs w:val="22"/>
+        </w:rPr>
+      </w:pPr>
+      <w:r>
+        <w:rPr>
+          <w:rFonts w:ascii="Menlo Regular" w:hAnsi="Menlo Regular" w:cs="Menlo Regular"/>
+          <w:color w:val="000000"/>
+          <w:sz w:val="22"/>
+          <w:szCs w:val="22"/>
+        </w:rPr>
+        <w:t xml:space="preserve">    </w:t>
+      </w:r>
+    </w:p>
+    <w:p>
+      <w:pPr>
+        <w:widowControl w:val="0"/>
+        <w:tabs>
+          <w:tab w:val="left" w:pos="529"/>
+        </w:tabs>
+        <w:autoSpaceDE w:val="0"/>
+        <w:autoSpaceDN w:val="0"/>
+        <w:adjustRightInd w:val="0"/>
+        <w:rPr>
+          <w:rFonts w:ascii="Menlo Regular" w:hAnsi="Menlo Regular" w:cs="Menlo Regular"/>
+          <w:color w:val="000000"/>
+          <w:sz w:val="22"/>
+          <w:szCs w:val="22"/>
+        </w:rPr>
+      </w:pPr>
+      <w:r>
+        <w:rPr>
+          <w:rFonts w:ascii="Menlo Regular" w:hAnsi="Menlo Regular" w:cs="Menlo Regular"/>
+          <w:color w:val="000000"/>
+          <w:sz w:val="22"/>
+          <w:szCs w:val="22"/>
+        </w:rPr>
+        <w:t xml:space="preserve">    </w:t>
+      </w:r>
+      <w:proofErr w:type="spellStart"/>
+      <w:proofErr w:type="gramStart"/>
+      <w:r>
+        <w:rPr>
+          <w:rFonts w:ascii="Menlo Regular" w:hAnsi="Menlo Regular" w:cs="Menlo Regular"/>
+          <w:color w:val="0000FF"/>
+          <w:sz w:val="22"/>
+          <w:szCs w:val="22"/>
+        </w:rPr>
+        <w:t>func</w:t>
+      </w:r>
+      <w:proofErr w:type="spellEnd"/>
+      <w:proofErr w:type="gramEnd"/>
+      <w:r>
+        <w:rPr>
+          <w:rFonts w:ascii="Menlo Regular" w:hAnsi="Menlo Regular" w:cs="Menlo Regular"/>
+          <w:color w:val="000000"/>
+          <w:sz w:val="22"/>
+          <w:szCs w:val="22"/>
+        </w:rPr>
+        <w:t xml:space="preserve"> </w:t>
+      </w:r>
+      <w:proofErr w:type="spellStart"/>
+      <w:r>
+        <w:rPr>
+          <w:rFonts w:ascii="Menlo Regular" w:hAnsi="Menlo Regular" w:cs="Menlo Regular"/>
+          <w:color w:val="000000"/>
+          <w:sz w:val="22"/>
+          <w:szCs w:val="22"/>
+        </w:rPr>
+        <w:t>compareThings</w:t>
+      </w:r>
+      <w:proofErr w:type="spellEnd"/>
+      <w:r>
+        <w:rPr>
+          <w:rFonts w:ascii="Menlo Regular" w:hAnsi="Menlo Regular" w:cs="Menlo Regular"/>
+          <w:color w:val="000000"/>
+          <w:sz w:val="22"/>
+          <w:szCs w:val="22"/>
+        </w:rPr>
+        <w:t xml:space="preserve">(param1 : </w:t>
+      </w:r>
+      <w:proofErr w:type="spellStart"/>
+      <w:r>
+        <w:rPr>
+          <w:rFonts w:ascii="Menlo Regular" w:hAnsi="Menlo Regular" w:cs="Menlo Regular"/>
+          <w:color w:val="2B839F"/>
+          <w:sz w:val="22"/>
+          <w:szCs w:val="22"/>
+        </w:rPr>
+        <w:t>Int</w:t>
+      </w:r>
+      <w:proofErr w:type="spellEnd"/>
+      <w:r>
+        <w:rPr>
+          <w:rFonts w:ascii="Menlo Regular" w:hAnsi="Menlo Regular" w:cs="Menlo Regular"/>
+          <w:color w:val="000000"/>
+          <w:sz w:val="22"/>
+          <w:szCs w:val="22"/>
+        </w:rPr>
+        <w:t xml:space="preserve">, param2 : </w:t>
+      </w:r>
+      <w:proofErr w:type="spellStart"/>
+      <w:r>
+        <w:rPr>
+          <w:rFonts w:ascii="Menlo Regular" w:hAnsi="Menlo Regular" w:cs="Menlo Regular"/>
+          <w:color w:val="2B839F"/>
+          <w:sz w:val="22"/>
+          <w:szCs w:val="22"/>
+        </w:rPr>
+        <w:t>Int</w:t>
+      </w:r>
+      <w:proofErr w:type="spellEnd"/>
+      <w:r>
+        <w:rPr>
+          <w:rFonts w:ascii="Menlo Regular" w:hAnsi="Menlo Regular" w:cs="Menlo Regular"/>
+          <w:color w:val="000000"/>
+          <w:sz w:val="22"/>
+          <w:szCs w:val="22"/>
+        </w:rPr>
+        <w:t>) {</w:t>
+      </w:r>
+    </w:p>
+    <w:p>
+      <w:pPr>
+        <w:widowControl w:val="0"/>
+        <w:tabs>
+          <w:tab w:val="left" w:pos="529"/>
+        </w:tabs>
+        <w:autoSpaceDE w:val="0"/>
+        <w:autoSpaceDN w:val="0"/>
+        <w:adjustRightInd w:val="0"/>
+        <w:rPr>
+          <w:rFonts w:ascii="Menlo Regular" w:hAnsi="Menlo Regular" w:cs="Menlo Regular"/>
+          <w:color w:val="000000"/>
+          <w:sz w:val="22"/>
+          <w:szCs w:val="22"/>
+        </w:rPr>
+      </w:pPr>
+      <w:r>
+        <w:rPr>
+          <w:rFonts w:ascii="Menlo Regular" w:hAnsi="Menlo Regular" w:cs="Menlo Regular"/>
+          <w:color w:val="000000"/>
+          <w:sz w:val="22"/>
+          <w:szCs w:val="22"/>
+        </w:rPr>
+        <w:t xml:space="preserve">        </w:t>
+      </w:r>
+      <w:proofErr w:type="gramStart"/>
+      <w:r>
+        <w:rPr>
+          <w:rFonts w:ascii="Menlo Regular" w:hAnsi="Menlo Regular" w:cs="Menlo Regular"/>
+          <w:color w:val="0000FF"/>
+          <w:sz w:val="22"/>
+          <w:szCs w:val="22"/>
+        </w:rPr>
+        <w:t>if</w:t>
+      </w:r>
+      <w:proofErr w:type="gramEnd"/>
+      <w:r>
+        <w:rPr>
+          <w:rFonts w:ascii="Menlo Regular" w:hAnsi="Menlo Regular" w:cs="Menlo Regular"/>
+          <w:color w:val="000000"/>
+          <w:sz w:val="22"/>
+          <w:szCs w:val="22"/>
+        </w:rPr>
+        <w:t xml:space="preserve"> param1 &gt;= param2 {</w:t>
+      </w:r>
+    </w:p>
+    <w:p>
+      <w:pPr>
+        <w:widowControl w:val="0"/>
+        <w:tabs>
+          <w:tab w:val="left" w:pos="529"/>
+        </w:tabs>
+        <w:autoSpaceDE w:val="0"/>
+        <w:autoSpaceDN w:val="0"/>
+        <w:adjustRightInd w:val="0"/>
+        <w:rPr>
+          <w:rFonts w:ascii="Menlo Regular" w:hAnsi="Menlo Regular" w:cs="Menlo Regular"/>
+          <w:color w:val="000000"/>
+          <w:sz w:val="22"/>
+          <w:szCs w:val="22"/>
+        </w:rPr>
+      </w:pPr>
+      <w:r>
+        <w:rPr>
+          <w:rFonts w:ascii="Menlo Regular" w:hAnsi="Menlo Regular" w:cs="Menlo Regular"/>
+          <w:color w:val="000000"/>
+          <w:sz w:val="22"/>
+          <w:szCs w:val="22"/>
+        </w:rPr>
+        <w:t xml:space="preserve">            </w:t>
+      </w:r>
+    </w:p>
+    <w:p>
+      <w:pPr>
+        <w:widowControl w:val="0"/>
+        <w:tabs>
+          <w:tab w:val="left" w:pos="529"/>
+        </w:tabs>
+        <w:autoSpaceDE w:val="0"/>
+        <w:autoSpaceDN w:val="0"/>
+        <w:adjustRightInd w:val="0"/>
+        <w:rPr>
+          <w:rFonts w:ascii="Menlo Regular" w:hAnsi="Menlo Regular" w:cs="Menlo Regular"/>
+          <w:color w:val="000000"/>
+          <w:sz w:val="22"/>
+          <w:szCs w:val="22"/>
+        </w:rPr>
+      </w:pPr>
+      <w:r>
+        <w:rPr>
+          <w:rFonts w:ascii="Menlo Regular" w:hAnsi="Menlo Regular" w:cs="Menlo Regular"/>
+          <w:color w:val="000000"/>
+          <w:sz w:val="22"/>
+          <w:szCs w:val="22"/>
+        </w:rPr>
+        <w:t xml:space="preserve">        } </w:t>
+      </w:r>
+      <w:proofErr w:type="gramStart"/>
+      <w:r>
+        <w:rPr>
+          <w:rFonts w:ascii="Menlo Regular" w:hAnsi="Menlo Regular" w:cs="Menlo Regular"/>
+          <w:color w:val="0000FF"/>
+          <w:sz w:val="22"/>
+          <w:szCs w:val="22"/>
+        </w:rPr>
+        <w:t>else</w:t>
+      </w:r>
+      <w:proofErr w:type="gramEnd"/>
+      <w:r>
+        <w:rPr>
+          <w:rFonts w:ascii="Menlo Regular" w:hAnsi="Menlo Regular" w:cs="Menlo Regular"/>
+          <w:color w:val="000000"/>
+          <w:sz w:val="22"/>
+          <w:szCs w:val="22"/>
+        </w:rPr>
+        <w:t xml:space="preserve"> </w:t>
+      </w:r>
+      <w:r>
+        <w:rPr>
+          <w:rFonts w:ascii="Menlo Regular" w:hAnsi="Menlo Regular" w:cs="Menlo Regular"/>
+          <w:color w:val="0000FF"/>
+          <w:sz w:val="22"/>
+          <w:szCs w:val="22"/>
+        </w:rPr>
+        <w:t>if</w:t>
+      </w:r>
+      <w:r>
+        <w:rPr>
+          <w:rFonts w:ascii="Menlo Regular" w:hAnsi="Menlo Regular" w:cs="Menlo Regular"/>
+          <w:color w:val="000000"/>
+          <w:sz w:val="22"/>
+          <w:szCs w:val="22"/>
+        </w:rPr>
+        <w:t xml:space="preserve"> param1 == param2 {</w:t>
+      </w:r>
+    </w:p>
+    <w:p>
+      <w:pPr>
+        <w:widowControl w:val="0"/>
+        <w:tabs>
+          <w:tab w:val="left" w:pos="529"/>
+        </w:tabs>
+        <w:autoSpaceDE w:val="0"/>
+        <w:autoSpaceDN w:val="0"/>
+        <w:adjustRightInd w:val="0"/>
+        <w:rPr>
+          <w:rFonts w:ascii="Menlo Regular" w:hAnsi="Menlo Regular" w:cs="Menlo Regular"/>
+          <w:color w:val="000000"/>
+          <w:sz w:val="22"/>
+          <w:szCs w:val="22"/>
+        </w:rPr>
+      </w:pPr>
+      <w:r>
+        <w:rPr>
+          <w:rFonts w:ascii="Menlo Regular" w:hAnsi="Menlo Regular" w:cs="Menlo Regular"/>
+          <w:color w:val="000000"/>
+          <w:sz w:val="22"/>
+          <w:szCs w:val="22"/>
+        </w:rPr>
+        <w:t xml:space="preserve">            </w:t>
+      </w:r>
+    </w:p>
+    <w:p>
+      <w:pPr>
+        <w:widowControl w:val="0"/>
+        <w:tabs>
+          <w:tab w:val="left" w:pos="529"/>
+        </w:tabs>
+        <w:autoSpaceDE w:val="0"/>
+        <w:autoSpaceDN w:val="0"/>
+        <w:adjustRightInd w:val="0"/>
+        <w:rPr>
+          <w:rFonts w:ascii="Menlo Regular" w:hAnsi="Menlo Regular" w:cs="Menlo Regular"/>
+          <w:color w:val="000000"/>
+          <w:sz w:val="22"/>
+          <w:szCs w:val="22"/>
+        </w:rPr>
+      </w:pPr>
+      <w:r>
+        <w:rPr>
+          <w:rFonts w:ascii="Menlo Regular" w:hAnsi="Menlo Regular" w:cs="Menlo Regular"/>
+          <w:color w:val="000000"/>
+          <w:sz w:val="22"/>
+          <w:szCs w:val="22"/>
+        </w:rPr>
+        <w:t xml:space="preserve">        } </w:t>
+      </w:r>
+      <w:proofErr w:type="gramStart"/>
+      <w:r>
+        <w:rPr>
+          <w:rFonts w:ascii="Menlo Regular" w:hAnsi="Menlo Regular" w:cs="Menlo Regular"/>
+          <w:color w:val="0000FF"/>
+          <w:sz w:val="22"/>
+          <w:szCs w:val="22"/>
+        </w:rPr>
+        <w:t>else</w:t>
+      </w:r>
+      <w:proofErr w:type="gramEnd"/>
+      <w:r>
+        <w:rPr>
+          <w:rFonts w:ascii="Menlo Regular" w:hAnsi="Menlo Regular" w:cs="Menlo Regular"/>
+          <w:color w:val="000000"/>
+          <w:sz w:val="22"/>
+          <w:szCs w:val="22"/>
+        </w:rPr>
+        <w:t xml:space="preserve"> </w:t>
+      </w:r>
+      <w:r>
+        <w:rPr>
+          <w:rFonts w:ascii="Menlo Regular" w:hAnsi="Menlo Regular" w:cs="Menlo Regular"/>
+          <w:color w:val="0000FF"/>
+          <w:sz w:val="22"/>
+          <w:szCs w:val="22"/>
+        </w:rPr>
+        <w:t>if</w:t>
+      </w:r>
+      <w:r>
+        <w:rPr>
+          <w:rFonts w:ascii="Menlo Regular" w:hAnsi="Menlo Regular" w:cs="Menlo Regular"/>
+          <w:color w:val="000000"/>
+          <w:sz w:val="22"/>
+          <w:szCs w:val="22"/>
+        </w:rPr>
+        <w:t xml:space="preserve"> param2 &lt;= param1 {</w:t>
+      </w:r>
+    </w:p>
+    <w:p>
+      <w:pPr>
+        <w:widowControl w:val="0"/>
+        <w:tabs>
+          <w:tab w:val="left" w:pos="529"/>
+        </w:tabs>
+        <w:autoSpaceDE w:val="0"/>
+        <w:autoSpaceDN w:val="0"/>
+        <w:adjustRightInd w:val="0"/>
+        <w:rPr>
+          <w:rFonts w:ascii="Menlo Regular" w:hAnsi="Menlo Regular" w:cs="Menlo Regular"/>
+          <w:color w:val="000000"/>
+          <w:sz w:val="22"/>
+          <w:szCs w:val="22"/>
+        </w:rPr>
+      </w:pPr>
+      <w:r>
+        <w:rPr>
+          <w:rFonts w:ascii="Menlo Regular" w:hAnsi="Menlo Regular" w:cs="Menlo Regular"/>
+          <w:color w:val="000000"/>
+          <w:sz w:val="22"/>
+          <w:szCs w:val="22"/>
+        </w:rPr>
+        <w:t xml:space="preserve">            </w:t>
+      </w:r>
+    </w:p>
+    <w:p>
+      <w:pPr>
+        <w:widowControl w:val="0"/>
+        <w:tabs>
+          <w:tab w:val="left" w:pos="529"/>
+        </w:tabs>
+        <w:autoSpaceDE w:val="0"/>
+        <w:autoSpaceDN w:val="0"/>
+        <w:adjustRightInd w:val="0"/>
+        <w:rPr>
+          <w:rFonts w:ascii="Menlo Regular" w:hAnsi="Menlo Regular" w:cs="Menlo Regular"/>
+          <w:color w:val="000000"/>
+          <w:sz w:val="22"/>
+          <w:szCs w:val="22"/>
+        </w:rPr>
+      </w:pPr>
+      <w:r>
+        <w:rPr>
+          <w:rFonts w:ascii="Menlo Regular" w:hAnsi="Menlo Regular" w:cs="Menlo Regular"/>
+          <w:color w:val="000000"/>
+          <w:sz w:val="22"/>
+          <w:szCs w:val="22"/>
+        </w:rPr>
+        <w:t xml:space="preserve">        }</w:t>
+      </w:r>
+    </w:p>
+    <w:p>
+      <w:pPr>
+        <w:widowControl w:val="0"/>
+        <w:tabs>
+          <w:tab w:val="left" w:pos="529"/>
+        </w:tabs>
+        <w:autoSpaceDE w:val="0"/>
+        <w:autoSpaceDN w:val="0"/>
+        <w:adjustRightInd w:val="0"/>
+        <w:rPr>
+          <w:rFonts w:ascii="Menlo Regular" w:hAnsi="Menlo Regular" w:cs="Menlo Regular"/>
+          <w:color w:val="000000"/>
+          <w:sz w:val="22"/>
+          <w:szCs w:val="22"/>
+        </w:rPr>
+      </w:pPr>
+      <w:r>
+        <w:rPr>
+          <w:rFonts w:ascii="Menlo Regular" w:hAnsi="Menlo Regular" w:cs="Menlo Regular"/>
+          <w:color w:val="000000"/>
+          <w:sz w:val="22"/>
+          <w:szCs w:val="22"/>
+        </w:rPr>
+        <w:t xml:space="preserve">    }</w:t>
+      </w:r>
+    </w:p>
+    <w:p>
+      <w:pPr>
+        <w:widowControl w:val="0"/>
+        <w:tabs>
+          <w:tab w:val="left" w:pos="529"/>
+        </w:tabs>
+        <w:autoSpaceDE w:val="0"/>
+        <w:autoSpaceDN w:val="0"/>
+        <w:adjustRightInd w:val="0"/>
+        <w:rPr>
+          <w:rFonts w:ascii="Menlo Regular" w:hAnsi="Menlo Regular" w:cs="Menlo Regular"/>
+          <w:color w:val="000000"/>
+          <w:sz w:val="22"/>
+          <w:szCs w:val="22"/>
+        </w:rPr>
+      </w:pPr>
+      <w:r>
+        <w:rPr>
+          <w:rFonts w:ascii="Menlo Regular" w:hAnsi="Menlo Regular" w:cs="Menlo Regular"/>
+          <w:color w:val="000000"/>
+          <w:sz w:val="22"/>
+          <w:szCs w:val="22"/>
+        </w:rPr>
+        <w:t xml:space="preserve">    </w:t>
+      </w:r>
+    </w:p>
+    <w:p>
+      <w:pPr>
+        <w:widowControl w:val="0"/>
+        <w:tabs>
+          <w:tab w:val="left" w:pos="529"/>
+        </w:tabs>
+        <w:autoSpaceDE w:val="0"/>
+        <w:autoSpaceDN w:val="0"/>
+        <w:adjustRightInd w:val="0"/>
+        <w:rPr>
+          <w:rFonts w:ascii="Menlo Regular" w:hAnsi="Menlo Regular" w:cs="Menlo Regular"/>
+          <w:color w:val="000000"/>
+          <w:sz w:val="22"/>
+          <w:szCs w:val="22"/>
+        </w:rPr>
+      </w:pPr>
+      <w:r>
+        <w:rPr>
+          <w:rFonts w:ascii="Menlo Regular" w:hAnsi="Menlo Regular" w:cs="Menlo Regular"/>
+          <w:color w:val="000000"/>
+          <w:sz w:val="22"/>
+          <w:szCs w:val="22"/>
+        </w:rPr>
+        <w:t xml:space="preserve">    </w:t>
+      </w:r>
+      <w:proofErr w:type="spellStart"/>
+      <w:proofErr w:type="gramStart"/>
+      <w:r>
+        <w:rPr>
+          <w:rFonts w:ascii="Menlo Regular" w:hAnsi="Menlo Regular" w:cs="Menlo Regular"/>
+          <w:color w:val="0000FF"/>
+          <w:sz w:val="22"/>
+          <w:szCs w:val="22"/>
+        </w:rPr>
+        <w:t>func</w:t>
+      </w:r>
+      <w:proofErr w:type="spellEnd"/>
+      <w:proofErr w:type="gramEnd"/>
+      <w:r>
+        <w:rPr>
+          <w:rFonts w:ascii="Menlo Regular" w:hAnsi="Menlo Regular" w:cs="Menlo Regular"/>
+          <w:color w:val="000000"/>
+          <w:sz w:val="22"/>
+          <w:szCs w:val="22"/>
+        </w:rPr>
+        <w:t xml:space="preserve"> </w:t>
+      </w:r>
+      <w:proofErr w:type="spellStart"/>
+      <w:r>
+        <w:rPr>
+          <w:rFonts w:ascii="Menlo Regular" w:hAnsi="Menlo Regular" w:cs="Menlo Regular"/>
+          <w:color w:val="000000"/>
+          <w:sz w:val="22"/>
+          <w:szCs w:val="22"/>
+        </w:rPr>
+        <w:t>loopDLoop</w:t>
+      </w:r>
+      <w:proofErr w:type="spellEnd"/>
+      <w:r>
+        <w:rPr>
+          <w:rFonts w:ascii="Menlo Regular" w:hAnsi="Menlo Regular" w:cs="Menlo Regular"/>
+          <w:color w:val="000000"/>
+          <w:sz w:val="22"/>
+          <w:szCs w:val="22"/>
         </w:rPr>
         <w:t>() {</w:t>
       </w:r>
@@ -845,379 +4324,173 @@
         <w:rPr>
           <w:rFonts w:ascii="Menlo Regular" w:hAnsi="Menlo Regular" w:cs="Menlo Regular"/>
           <w:color w:val="000000"/>
-        </w:rPr>
-      </w:pPr>
-      <w:r>
-        <w:rPr>
-          <w:rFonts w:ascii="Menlo Regular" w:hAnsi="Menlo Regular" w:cs="Menlo Regular"/>
-          <w:color w:val="000000"/>
+          <w:sz w:val="22"/>
+          <w:szCs w:val="22"/>
+        </w:rPr>
+      </w:pPr>
+      <w:r>
+        <w:rPr>
+          <w:rFonts w:ascii="Menlo Regular" w:hAnsi="Menlo Regular" w:cs="Menlo Regular"/>
+          <w:color w:val="000000"/>
+          <w:sz w:val="22"/>
+          <w:szCs w:val="22"/>
         </w:rPr>
         <w:t xml:space="preserve">        </w:t>
       </w:r>
-    </w:p>
-    <w:p>
-      <w:pPr>
-        <w:widowControl w:val="0"/>
-        <w:tabs>
-          <w:tab w:val="left" w:pos="529"/>
-        </w:tabs>
-        <w:autoSpaceDE w:val="0"/>
-        <w:autoSpaceDN w:val="0"/>
-        <w:adjustRightInd w:val="0"/>
-        <w:rPr>
-          <w:rFonts w:ascii="Menlo Regular" w:hAnsi="Menlo Regular" w:cs="Menlo Regular"/>
-          <w:color w:val="000000"/>
-        </w:rPr>
-      </w:pPr>
-      <w:r>
-        <w:rPr>
-          <w:rFonts w:ascii="Menlo Regular" w:hAnsi="Menlo Regular" w:cs="Menlo Regular"/>
-          <w:color w:val="000000"/>
+      <w:proofErr w:type="gramStart"/>
+      <w:r>
+        <w:rPr>
+          <w:rFonts w:ascii="Menlo Regular" w:hAnsi="Menlo Regular" w:cs="Menlo Regular"/>
+          <w:color w:val="0000FF"/>
+          <w:sz w:val="22"/>
+          <w:szCs w:val="22"/>
+        </w:rPr>
+        <w:t>for</w:t>
+      </w:r>
+      <w:proofErr w:type="gramEnd"/>
+      <w:r>
+        <w:rPr>
+          <w:rFonts w:ascii="Menlo Regular" w:hAnsi="Menlo Regular" w:cs="Menlo Regular"/>
+          <w:color w:val="000000"/>
+          <w:sz w:val="22"/>
+          <w:szCs w:val="22"/>
+        </w:rPr>
+        <w:t xml:space="preserve"> </w:t>
+      </w:r>
+      <w:proofErr w:type="spellStart"/>
+      <w:r>
+        <w:rPr>
+          <w:rFonts w:ascii="Menlo Regular" w:hAnsi="Menlo Regular" w:cs="Menlo Regular"/>
+          <w:color w:val="0000FF"/>
+          <w:sz w:val="22"/>
+          <w:szCs w:val="22"/>
+        </w:rPr>
+        <w:t>var</w:t>
+      </w:r>
+      <w:proofErr w:type="spellEnd"/>
+      <w:r>
+        <w:rPr>
+          <w:rFonts w:ascii="Menlo Regular" w:hAnsi="Menlo Regular" w:cs="Menlo Regular"/>
+          <w:color w:val="000000"/>
+          <w:sz w:val="22"/>
+          <w:szCs w:val="22"/>
+        </w:rPr>
+        <w:t xml:space="preserve"> k : </w:t>
+      </w:r>
+      <w:proofErr w:type="spellStart"/>
+      <w:r>
+        <w:rPr>
+          <w:rFonts w:ascii="Menlo Regular" w:hAnsi="Menlo Regular" w:cs="Menlo Regular"/>
+          <w:color w:val="2B839F"/>
+          <w:sz w:val="22"/>
+          <w:szCs w:val="22"/>
+        </w:rPr>
+        <w:t>Int</w:t>
+      </w:r>
+      <w:proofErr w:type="spellEnd"/>
+      <w:r>
+        <w:rPr>
+          <w:rFonts w:ascii="Menlo Regular" w:hAnsi="Menlo Regular" w:cs="Menlo Regular"/>
+          <w:color w:val="000000"/>
+          <w:sz w:val="22"/>
+          <w:szCs w:val="22"/>
+        </w:rPr>
+        <w:t xml:space="preserve"> = 0; k &lt; 5; k++ {</w:t>
+      </w:r>
+    </w:p>
+    <w:p>
+      <w:pPr>
+        <w:widowControl w:val="0"/>
+        <w:tabs>
+          <w:tab w:val="left" w:pos="529"/>
+        </w:tabs>
+        <w:autoSpaceDE w:val="0"/>
+        <w:autoSpaceDN w:val="0"/>
+        <w:adjustRightInd w:val="0"/>
+        <w:rPr>
+          <w:rFonts w:ascii="Menlo Regular" w:hAnsi="Menlo Regular" w:cs="Menlo Regular"/>
+          <w:color w:val="000000"/>
+          <w:sz w:val="22"/>
+          <w:szCs w:val="22"/>
+        </w:rPr>
+      </w:pPr>
+      <w:r>
+        <w:rPr>
+          <w:rFonts w:ascii="Menlo Regular" w:hAnsi="Menlo Regular" w:cs="Menlo Regular"/>
+          <w:color w:val="000000"/>
+          <w:sz w:val="22"/>
+          <w:szCs w:val="22"/>
+        </w:rPr>
+        <w:t xml:space="preserve">            </w:t>
+      </w:r>
+    </w:p>
+    <w:p>
+      <w:pPr>
+        <w:widowControl w:val="0"/>
+        <w:tabs>
+          <w:tab w:val="left" w:pos="529"/>
+        </w:tabs>
+        <w:autoSpaceDE w:val="0"/>
+        <w:autoSpaceDN w:val="0"/>
+        <w:adjustRightInd w:val="0"/>
+        <w:rPr>
+          <w:rFonts w:ascii="Menlo Regular" w:hAnsi="Menlo Regular" w:cs="Menlo Regular"/>
+          <w:color w:val="000000"/>
+          <w:sz w:val="22"/>
+          <w:szCs w:val="22"/>
+        </w:rPr>
+      </w:pPr>
+      <w:r>
+        <w:rPr>
+          <w:rFonts w:ascii="Menlo Regular" w:hAnsi="Menlo Regular" w:cs="Menlo Regular"/>
+          <w:color w:val="000000"/>
+          <w:sz w:val="22"/>
+          <w:szCs w:val="22"/>
+        </w:rPr>
+        <w:t xml:space="preserve">        }</w:t>
+      </w:r>
+    </w:p>
+    <w:p>
+      <w:pPr>
+        <w:widowControl w:val="0"/>
+        <w:tabs>
+          <w:tab w:val="left" w:pos="529"/>
+        </w:tabs>
+        <w:autoSpaceDE w:val="0"/>
+        <w:autoSpaceDN w:val="0"/>
+        <w:adjustRightInd w:val="0"/>
+        <w:rPr>
+          <w:rFonts w:ascii="Menlo Regular" w:hAnsi="Menlo Regular" w:cs="Menlo Regular"/>
+          <w:color w:val="000000"/>
+          <w:sz w:val="22"/>
+          <w:szCs w:val="22"/>
+        </w:rPr>
+      </w:pPr>
+      <w:r>
+        <w:rPr>
+          <w:rFonts w:ascii="Menlo Regular" w:hAnsi="Menlo Regular" w:cs="Menlo Regular"/>
+          <w:color w:val="000000"/>
+          <w:sz w:val="22"/>
+          <w:szCs w:val="22"/>
         </w:rPr>
         <w:t xml:space="preserve">    }</w:t>
       </w:r>
     </w:p>
     <w:p>
       <w:pPr>
-        <w:widowControl w:val="0"/>
-        <w:tabs>
-          <w:tab w:val="left" w:pos="529"/>
-        </w:tabs>
-        <w:autoSpaceDE w:val="0"/>
-        <w:autoSpaceDN w:val="0"/>
-        <w:adjustRightInd w:val="0"/>
-        <w:rPr>
-          <w:rFonts w:ascii="Menlo Regular" w:hAnsi="Menlo Regular" w:cs="Menlo Regular"/>
-          <w:color w:val="000000"/>
-        </w:rPr>
-      </w:pPr>
-      <w:r>
-        <w:rPr>
-          <w:rFonts w:ascii="Menlo Regular" w:hAnsi="Menlo Regular" w:cs="Menlo Regular"/>
-          <w:color w:val="000000"/>
-        </w:rPr>
-        <w:t xml:space="preserve">    </w:t>
-      </w:r>
-    </w:p>
-    <w:p>
-      <w:pPr>
-        <w:widowControl w:val="0"/>
-        <w:tabs>
-          <w:tab w:val="left" w:pos="529"/>
-        </w:tabs>
-        <w:autoSpaceDE w:val="0"/>
-        <w:autoSpaceDN w:val="0"/>
-        <w:adjustRightInd w:val="0"/>
-        <w:rPr>
-          <w:rFonts w:ascii="Menlo Regular" w:hAnsi="Menlo Regular" w:cs="Menlo Regular"/>
-          <w:color w:val="000000"/>
-        </w:rPr>
-      </w:pPr>
-      <w:r>
-        <w:rPr>
-          <w:rFonts w:ascii="Menlo Regular" w:hAnsi="Menlo Regular" w:cs="Menlo Regular"/>
-          <w:color w:val="000000"/>
-        </w:rPr>
-        <w:t xml:space="preserve">    </w:t>
-      </w:r>
-      <w:proofErr w:type="spellStart"/>
-      <w:proofErr w:type="gramStart"/>
-      <w:r>
-        <w:rPr>
-          <w:rFonts w:ascii="Menlo Regular" w:hAnsi="Menlo Regular" w:cs="Menlo Regular"/>
-          <w:color w:val="0000FF"/>
-        </w:rPr>
-        <w:t>func</w:t>
-      </w:r>
-      <w:proofErr w:type="spellEnd"/>
-      <w:proofErr w:type="gramEnd"/>
-      <w:r>
-        <w:rPr>
-          <w:rFonts w:ascii="Menlo Regular" w:hAnsi="Menlo Regular" w:cs="Menlo Regular"/>
-          <w:color w:val="000000"/>
-        </w:rPr>
-        <w:t xml:space="preserve"> </w:t>
-      </w:r>
-      <w:proofErr w:type="spellStart"/>
-      <w:r>
-        <w:rPr>
-          <w:rFonts w:ascii="Menlo Regular" w:hAnsi="Menlo Regular" w:cs="Menlo Regular"/>
-          <w:color w:val="000000"/>
-        </w:rPr>
-        <w:t>doSomethingWithParameter</w:t>
-      </w:r>
-      <w:proofErr w:type="spellEnd"/>
-      <w:r>
-        <w:rPr>
-          <w:rFonts w:ascii="Menlo Regular" w:hAnsi="Menlo Regular" w:cs="Menlo Regular"/>
-          <w:color w:val="000000"/>
-        </w:rPr>
-        <w:t xml:space="preserve">(parameter : </w:t>
-      </w:r>
-      <w:proofErr w:type="spellStart"/>
-      <w:r>
-        <w:rPr>
-          <w:rFonts w:ascii="Menlo Regular" w:hAnsi="Menlo Regular" w:cs="Menlo Regular"/>
-          <w:color w:val="2B839F"/>
-        </w:rPr>
-        <w:t>Int</w:t>
-      </w:r>
-      <w:proofErr w:type="spellEnd"/>
-      <w:r>
-        <w:rPr>
-          <w:rFonts w:ascii="Menlo Regular" w:hAnsi="Menlo Regular" w:cs="Menlo Regular"/>
-          <w:color w:val="000000"/>
-        </w:rPr>
-        <w:t>) {</w:t>
-      </w:r>
-    </w:p>
-    <w:p>
-      <w:pPr>
-        <w:widowControl w:val="0"/>
-        <w:tabs>
-          <w:tab w:val="left" w:pos="529"/>
-        </w:tabs>
-        <w:autoSpaceDE w:val="0"/>
-        <w:autoSpaceDN w:val="0"/>
-        <w:adjustRightInd w:val="0"/>
-        <w:rPr>
-          <w:rFonts w:ascii="Menlo Regular" w:hAnsi="Menlo Regular" w:cs="Menlo Regular"/>
-          <w:color w:val="000000"/>
-        </w:rPr>
-      </w:pPr>
-      <w:r>
-        <w:rPr>
-          <w:rFonts w:ascii="Menlo Regular" w:hAnsi="Menlo Regular" w:cs="Menlo Regular"/>
-          <w:color w:val="000000"/>
-        </w:rPr>
-        <w:t xml:space="preserve">        </w:t>
-      </w:r>
-    </w:p>
-    <w:p>
-      <w:pPr>
-        <w:widowControl w:val="0"/>
-        <w:tabs>
-          <w:tab w:val="left" w:pos="529"/>
-        </w:tabs>
-        <w:autoSpaceDE w:val="0"/>
-        <w:autoSpaceDN w:val="0"/>
-        <w:adjustRightInd w:val="0"/>
-        <w:rPr>
-          <w:rFonts w:ascii="Menlo Regular" w:hAnsi="Menlo Regular" w:cs="Menlo Regular"/>
-          <w:color w:val="000000"/>
-        </w:rPr>
-      </w:pPr>
-      <w:r>
-        <w:rPr>
-          <w:rFonts w:ascii="Menlo Regular" w:hAnsi="Menlo Regular" w:cs="Menlo Regular"/>
-          <w:color w:val="000000"/>
-        </w:rPr>
-        <w:t xml:space="preserve">    }</w:t>
-      </w:r>
-    </w:p>
-    <w:p>
-      <w:pPr>
-        <w:widowControl w:val="0"/>
-        <w:tabs>
-          <w:tab w:val="left" w:pos="529"/>
-        </w:tabs>
-        <w:autoSpaceDE w:val="0"/>
-        <w:autoSpaceDN w:val="0"/>
-        <w:adjustRightInd w:val="0"/>
-        <w:rPr>
-          <w:rFonts w:ascii="Menlo Regular" w:hAnsi="Menlo Regular" w:cs="Menlo Regular"/>
-          <w:color w:val="000000"/>
-        </w:rPr>
-      </w:pPr>
-      <w:r>
-        <w:rPr>
-          <w:rFonts w:ascii="Menlo Regular" w:hAnsi="Menlo Regular" w:cs="Menlo Regular"/>
-          <w:color w:val="000000"/>
-        </w:rPr>
-        <w:t xml:space="preserve">    </w:t>
-      </w:r>
-    </w:p>
-    <w:p>
-      <w:pPr>
-        <w:widowControl w:val="0"/>
-        <w:tabs>
-          <w:tab w:val="left" w:pos="529"/>
-        </w:tabs>
-        <w:autoSpaceDE w:val="0"/>
-        <w:autoSpaceDN w:val="0"/>
-        <w:adjustRightInd w:val="0"/>
-        <w:rPr>
-          <w:rFonts w:ascii="Menlo Regular" w:hAnsi="Menlo Regular" w:cs="Menlo Regular"/>
-          <w:color w:val="000000"/>
-        </w:rPr>
-      </w:pPr>
-      <w:r>
-        <w:rPr>
-          <w:rFonts w:ascii="Menlo Regular" w:hAnsi="Menlo Regular" w:cs="Menlo Regular"/>
-          <w:color w:val="000000"/>
-        </w:rPr>
-        <w:t xml:space="preserve">    </w:t>
-      </w:r>
-      <w:proofErr w:type="spellStart"/>
-      <w:proofErr w:type="gramStart"/>
-      <w:r>
-        <w:rPr>
-          <w:rFonts w:ascii="Menlo Regular" w:hAnsi="Menlo Regular" w:cs="Menlo Regular"/>
-          <w:color w:val="0000FF"/>
-        </w:rPr>
-        <w:t>func</w:t>
-      </w:r>
-      <w:proofErr w:type="spellEnd"/>
-      <w:proofErr w:type="gramEnd"/>
-      <w:r>
-        <w:rPr>
-          <w:rFonts w:ascii="Menlo Regular" w:hAnsi="Menlo Regular" w:cs="Menlo Regular"/>
-          <w:color w:val="000000"/>
-        </w:rPr>
-        <w:t xml:space="preserve"> </w:t>
-      </w:r>
-      <w:proofErr w:type="spellStart"/>
-      <w:r>
-        <w:rPr>
-          <w:rFonts w:ascii="Menlo Regular" w:hAnsi="Menlo Regular" w:cs="Menlo Regular"/>
-          <w:color w:val="000000"/>
-        </w:rPr>
-        <w:t>returnSomething</w:t>
-      </w:r>
-      <w:proofErr w:type="spellEnd"/>
-      <w:r>
-        <w:rPr>
-          <w:rFonts w:ascii="Menlo Regular" w:hAnsi="Menlo Regular" w:cs="Menlo Regular"/>
-          <w:color w:val="000000"/>
-        </w:rPr>
-        <w:t xml:space="preserve">() -&gt; </w:t>
-      </w:r>
-      <w:r>
-        <w:rPr>
-          <w:rFonts w:ascii="Menlo Regular" w:hAnsi="Menlo Regular" w:cs="Menlo Regular"/>
-          <w:color w:val="2B839F"/>
-        </w:rPr>
-        <w:t>String</w:t>
-      </w:r>
-      <w:r>
-        <w:rPr>
-          <w:rFonts w:ascii="Menlo Regular" w:hAnsi="Menlo Regular" w:cs="Menlo Regular"/>
-          <w:color w:val="000000"/>
-        </w:rPr>
-        <w:t xml:space="preserve"> {</w:t>
-      </w:r>
-    </w:p>
-    <w:p>
-      <w:pPr>
-        <w:widowControl w:val="0"/>
-        <w:tabs>
-          <w:tab w:val="left" w:pos="529"/>
-        </w:tabs>
-        <w:autoSpaceDE w:val="0"/>
-        <w:autoSpaceDN w:val="0"/>
-        <w:adjustRightInd w:val="0"/>
-        <w:rPr>
-          <w:rFonts w:ascii="Menlo Regular" w:hAnsi="Menlo Regular" w:cs="Menlo Regular"/>
-          <w:color w:val="000000"/>
-        </w:rPr>
-      </w:pPr>
-      <w:r>
-        <w:rPr>
-          <w:rFonts w:ascii="Menlo Regular" w:hAnsi="Menlo Regular" w:cs="Menlo Regular"/>
-          <w:color w:val="000000"/>
-        </w:rPr>
-        <w:t xml:space="preserve">        </w:t>
-      </w:r>
-      <w:proofErr w:type="gramStart"/>
-      <w:r>
-        <w:rPr>
-          <w:rFonts w:ascii="Menlo Regular" w:hAnsi="Menlo Regular" w:cs="Menlo Regular"/>
-          <w:color w:val="0000FF"/>
-        </w:rPr>
-        <w:t>return</w:t>
-      </w:r>
-      <w:proofErr w:type="gramEnd"/>
-      <w:r>
-        <w:rPr>
-          <w:rFonts w:ascii="Menlo Regular" w:hAnsi="Menlo Regular" w:cs="Menlo Regular"/>
-          <w:color w:val="000000"/>
-        </w:rPr>
-        <w:t xml:space="preserve"> </w:t>
-      </w:r>
-      <w:r>
-        <w:rPr>
-          <w:rFonts w:ascii="Menlo Regular" w:hAnsi="Menlo Regular" w:cs="Menlo Regular"/>
-          <w:color w:val="A31515"/>
-        </w:rPr>
-        <w:t>"Something"</w:t>
-      </w:r>
-    </w:p>
-    <w:p>
-      <w:pPr>
-        <w:widowControl w:val="0"/>
-        <w:tabs>
-          <w:tab w:val="left" w:pos="529"/>
-        </w:tabs>
-        <w:autoSpaceDE w:val="0"/>
-        <w:autoSpaceDN w:val="0"/>
-        <w:adjustRightInd w:val="0"/>
-        <w:rPr>
-          <w:rFonts w:ascii="Menlo Regular" w:hAnsi="Menlo Regular" w:cs="Menlo Regular"/>
-          <w:color w:val="000000"/>
-        </w:rPr>
-      </w:pPr>
-      <w:r>
-        <w:rPr>
-          <w:rFonts w:ascii="Menlo Regular" w:hAnsi="Menlo Regular" w:cs="Menlo Regular"/>
-          <w:color w:val="000000"/>
-        </w:rPr>
-        <w:t xml:space="preserve">    }</w:t>
-      </w:r>
-    </w:p>
-    <w:p>
-      <w:pPr>
-        <w:rPr>
-          <w:rFonts w:ascii="Menlo Regular" w:hAnsi="Menlo Regular" w:cs="Menlo Regular"/>
-          <w:color w:val="000000"/>
-        </w:rPr>
-      </w:pPr>
-      <w:r>
-        <w:rPr>
-          <w:rFonts w:ascii="Menlo Regular" w:hAnsi="Menlo Regular" w:cs="Menlo Regular"/>
-          <w:color w:val="000000"/>
+        <w:rPr>
+          <w:rFonts w:ascii="Menlo Regular" w:hAnsi="Menlo Regular" w:cs="Menlo Regular"/>
+          <w:color w:val="0000FF"/>
+        </w:rPr>
+      </w:pPr>
+      <w:r>
+        <w:rPr>
+          <w:rFonts w:ascii="Menlo Regular" w:hAnsi="Menlo Regular" w:cs="Menlo Regular"/>
+          <w:color w:val="000000"/>
+          <w:sz w:val="22"/>
+          <w:szCs w:val="22"/>
         </w:rPr>
         <w:t>}</w:t>
-      </w:r>
-    </w:p>
-    <w:p>
-      <w:pPr>
-        <w:rPr>
-          <w:rFonts w:ascii="Menlo Regular" w:hAnsi="Menlo Regular" w:cs="Menlo Regular"/>
-          <w:color w:val="000000"/>
-        </w:rPr>
-      </w:pPr>
-    </w:p>
-    <w:p>
-      <w:pPr>
-        <w:rPr>
-          <w:rFonts w:asciiTheme="majorHAnsi" w:hAnsiTheme="majorHAnsi"/>
-        </w:rPr>
-      </w:pPr>
-    </w:p>
-    <w:p>
-      <w:pPr>
-        <w:rPr>
-          <w:rFonts w:asciiTheme="majorHAnsi" w:hAnsiTheme="majorHAnsi"/>
-        </w:rPr>
-      </w:pPr>
-      <w:r>
-        <w:rPr>
-          <w:rFonts w:ascii="Menlo Regular" w:hAnsi="Menlo Regular" w:cs="Menlo Regular"/>
-          <w:color w:val="008000"/>
-          <w:sz w:val="22"/>
-          <w:szCs w:val="22"/>
-        </w:rPr>
-        <w:t>// Comments are fun</w:t>
       </w:r>
     </w:p>
     <w:sectPr>
@@ -1225,6 +4498,7 @@
       <w:pgMar w:top="1440" w:right="1800" w:bottom="1440" w:left="1800" w:header="720" w:footer="720" w:gutter="0"/>
       <w:cols w:space="720"/>
       <w:docGrid w:linePitch="360"/>
+      <w:printerSettings r:id="rId5"/>
     </w:sectPr>
   </w:body>
 </w:document>

</xml_diff>